<commit_message>
[FIX] References after review
</commit_message>
<xml_diff>
--- a/NotesJoao/2019-01-23 New Thesis order working/New Thesis order.docx
+++ b/NotesJoao/2019-01-23 New Thesis order working/New Thesis order.docx
@@ -11,7 +11,15 @@
         </w:rPr>
       </w:pPr>
       <w:r>
-        <w:t>Move to to the appendix -&gt; Gas them</w:t>
+        <w:t xml:space="preserve">Move to </w:t>
+      </w:r>
+      <w:proofErr w:type="spellStart"/>
+      <w:r>
+        <w:t>to</w:t>
+      </w:r>
+      <w:proofErr w:type="spellEnd"/>
+      <w:r>
+        <w:t xml:space="preserve"> the appendix -&gt; Gas them</w:t>
       </w:r>
     </w:p>
     <w:p>
@@ -128,7 +136,15 @@
         <w:jc w:val="both"/>
       </w:pPr>
       <w:r>
-        <w:t>6.6.1 Intruder Behaviour Prediction . . . . . . . . . . . . . . . . . . . 145</w:t>
+        <w:t xml:space="preserve">6.6.1 Intruder </w:t>
+      </w:r>
+      <w:proofErr w:type="spellStart"/>
+      <w:r>
+        <w:t>Behaviour</w:t>
+      </w:r>
+      <w:proofErr w:type="spellEnd"/>
+      <w:r>
+        <w:t xml:space="preserve"> Prediction . . . . . . . . . . . . . . . . . . . 145</w:t>
       </w:r>
     </w:p>
     <w:p>
@@ -137,6 +153,7 @@
         <w:jc w:val="both"/>
       </w:pPr>
       <w:commentRangeStart w:id="1"/>
+      <w:commentRangeStart w:id="2"/>
       <w:r>
         <w:t>6.6.2 Linear Intersection . . . . . . . . . . . . . . . . . . . . . . . . . . 147</w:t>
       </w:r>
@@ -165,70 +182,6 @@
         </w:rPr>
         <w:commentReference w:id="1"/>
       </w:r>
-    </w:p>
-    <w:p>
-      <w:pPr>
-        <w:pStyle w:val="NoSpacing"/>
-        <w:jc w:val="both"/>
-      </w:pPr>
-      <w:r>
-        <w:t>6.6.5 Moving Constraints . . . . . . . . . . . . . . . . . . . . . . . . . 156</w:t>
-      </w:r>
-    </w:p>
-    <w:p>
-      <w:pPr>
-        <w:pStyle w:val="NoSpacing"/>
-        <w:jc w:val="both"/>
-      </w:pPr>
-      <w:r>
-        <w:t>6.7 Avoidance Concept . . . . . . . . . . . . . . . . . . . . . . . . . . . . . . 159</w:t>
-      </w:r>
-    </w:p>
-    <w:p>
-      <w:pPr>
-        <w:pStyle w:val="NoSpacing"/>
-        <w:jc w:val="both"/>
-      </w:pPr>
-      <w:r>
-        <w:t>6.7.1 Data fusion . . . . . . . . . . . . . . . . . . . . . . . . . . . . . . 159</w:t>
-      </w:r>
-    </w:p>
-    <w:p>
-      <w:pPr>
-        <w:pStyle w:val="NoSpacing"/>
-        <w:jc w:val="both"/>
-      </w:pPr>
-      <w:r>
-        <w:t>6.7.2 Avoidance Grid Run . . . . . . . . . . . . . . . . . . . . . . . . . 164</w:t>
-      </w:r>
-    </w:p>
-    <w:p>
-      <w:pPr>
-        <w:pStyle w:val="NoSpacing"/>
-        <w:jc w:val="both"/>
-      </w:pPr>
-      <w:r>
-        <w:t>6.7.3 Mission Control Run . . . . . . . . . . . . . . . . . . . . . . . . . 171</w:t>
-      </w:r>
-    </w:p>
-    <w:p>
-      <w:pPr>
-        <w:pStyle w:val="NoSpacing"/>
-        <w:jc w:val="both"/>
-      </w:pPr>
-      <w:r>
-        <w:t>6.7.4 Computation Complexity . . . . . . . . . . . . . . . . . . . . . . 185</w:t>
-      </w:r>
-    </w:p>
-    <w:p>
-      <w:pPr>
-        <w:pStyle w:val="NoSpacing"/>
-        <w:jc w:val="both"/>
-      </w:pPr>
-      <w:commentRangeStart w:id="2"/>
-      <w:r>
-        <w:t>6.7.5 Safety Margin Calculation . . . . . . . . . . . . . . . . . . . . . . 188</w:t>
-      </w:r>
       <w:commentRangeEnd w:id="2"/>
       <w:r>
         <w:rPr>
@@ -243,87 +196,52 @@
         <w:jc w:val="both"/>
       </w:pPr>
       <w:r>
-        <w:t>6.8 UAS Tra_c Management . . . . . . . . . . . . . . . . . . . . . . . . . . 189</w:t>
-      </w:r>
-    </w:p>
-    <w:p>
-      <w:pPr>
-        <w:pStyle w:val="NoSpacing"/>
-        <w:jc w:val="both"/>
-      </w:pPr>
-      <w:r>
-        <w:t>6.8.1 Architecture . . . . . . . . . . . . . . . . . . . . . . . . . . . . . 189</w:t>
-      </w:r>
-    </w:p>
-    <w:p>
-      <w:pPr>
-        <w:pStyle w:val="NoSpacing"/>
-        <w:jc w:val="both"/>
-      </w:pPr>
-      <w:commentRangeStart w:id="3"/>
-      <w:r>
-        <w:t>6.8.2 Cooperative Conict Resolution . . . . . . . . . . . . . . . . . . 190</w:t>
-      </w:r>
-    </w:p>
-    <w:p>
-      <w:pPr>
-        <w:pStyle w:val="NoSpacing"/>
-        <w:jc w:val="both"/>
-      </w:pPr>
-      <w:r>
-        <w:t>6.8.3 Non-Cooperative Conict Resolution . . . . . . . . . . . . . . . . 192</w:t>
-      </w:r>
-      <w:commentRangeEnd w:id="3"/>
-      <w:r>
-        <w:rPr>
-          <w:rStyle w:val="CommentReference"/>
-        </w:rPr>
-        <w:commentReference w:id="3"/>
-      </w:r>
-    </w:p>
-    <w:p>
-      <w:pPr>
-        <w:pStyle w:val="NoSpacing"/>
-        <w:jc w:val="both"/>
-      </w:pPr>
-      <w:r>
-        <w:t>6.8.4 Handling Head-on Approach . . . . . . . . . . . . . . . . . . . . 194</w:t>
-      </w:r>
-    </w:p>
-    <w:p>
-      <w:pPr>
-        <w:pStyle w:val="NoSpacing"/>
-        <w:jc w:val="both"/>
-      </w:pPr>
-      <w:r>
-        <w:t>6.8.5 Handling Converging Maneuver . . . . . . . . . . . . . . . . . . . 195</w:t>
-      </w:r>
-    </w:p>
-    <w:p>
-      <w:pPr>
-        <w:pStyle w:val="NoSpacing"/>
-        <w:jc w:val="both"/>
-      </w:pPr>
-      <w:r>
-        <w:t>6.8.6 Handling Overtake Maneuver . . . . . . . . . . . . . . . . . . . . 196</w:t>
-      </w:r>
-    </w:p>
-    <w:p>
-      <w:pPr>
-        <w:pStyle w:val="NoSpacing"/>
-        <w:jc w:val="both"/>
-      </w:pPr>
-      <w:r>
-        <w:t>6.8.7 Position Noti_cation . . . . . . . . . . . . . . . . . . . . . . . . . 198</w:t>
-      </w:r>
-    </w:p>
-    <w:p>
-      <w:pPr>
-        <w:pStyle w:val="NoSpacing"/>
-        <w:jc w:val="both"/>
-      </w:pPr>
-      <w:r>
-        <w:t>6.8.8 Collision Case . . . . . . . . . . . . . . . . . . . . . . . . . . . . 201</w:t>
+        <w:t>6.6.5 Moving Constraints . . . . . . . . . . . . . . . . . . . . . . . . . 156</w:t>
+      </w:r>
+    </w:p>
+    <w:p>
+      <w:pPr>
+        <w:pStyle w:val="NoSpacing"/>
+        <w:jc w:val="both"/>
+      </w:pPr>
+      <w:r>
+        <w:t>6.7 Avoidance Concept . . . . . . . . . . . . . . . . . . . . . . . . . . . . . . 159</w:t>
+      </w:r>
+    </w:p>
+    <w:p>
+      <w:pPr>
+        <w:pStyle w:val="NoSpacing"/>
+        <w:jc w:val="both"/>
+      </w:pPr>
+      <w:r>
+        <w:t>6.7.1 Data fusion . . . . . . . . . . . . . . . . . . . . . . . . . . . . . . 159</w:t>
+      </w:r>
+    </w:p>
+    <w:p>
+      <w:pPr>
+        <w:pStyle w:val="NoSpacing"/>
+        <w:jc w:val="both"/>
+      </w:pPr>
+      <w:r>
+        <w:t>6.7.2 Avoidance Grid Run . . . . . . . . . . . . . . . . . . . . . . . . . 164</w:t>
+      </w:r>
+    </w:p>
+    <w:p>
+      <w:pPr>
+        <w:pStyle w:val="NoSpacing"/>
+        <w:jc w:val="both"/>
+      </w:pPr>
+      <w:r>
+        <w:t>6.7.3 Mission Control Run . . . . . . . . . . . . . . . . . . . . . . . . . 171</w:t>
+      </w:r>
+    </w:p>
+    <w:p>
+      <w:pPr>
+        <w:pStyle w:val="NoSpacing"/>
+        <w:jc w:val="both"/>
+      </w:pPr>
+      <w:r>
+        <w:t>6.7.4 Computation Complexity . . . . . . . . . . . . . . . . . . . . . . 185</w:t>
       </w:r>
     </w:p>
     <w:p>
@@ -332,8 +250,9 @@
         <w:jc w:val="both"/>
       </w:pPr>
       <w:commentRangeStart w:id="4"/>
-      <w:r>
-        <w:t>6.8.9 Weather Case . . . . . . . . . . . . . . . . . . . . . . . . . . . . . 209</w:t>
+      <w:commentRangeStart w:id="5"/>
+      <w:r>
+        <w:t>6.7.5 Safety Margin Calculation . . . . . . . . . . . . . . . . . . . . . . 188</w:t>
       </w:r>
       <w:commentRangeEnd w:id="4"/>
       <w:r>
@@ -342,106 +261,6 @@
         </w:rPr>
         <w:commentReference w:id="4"/>
       </w:r>
-    </w:p>
-    <w:p>
-      <w:pPr>
-        <w:pStyle w:val="NoSpacing"/>
-        <w:jc w:val="both"/>
-      </w:pPr>
-      <w:r>
-        <w:t>6.9 Rule Engine . . . . . . . . . . . . . . . . . . . . . . . . . . . . . . . . . 211</w:t>
-      </w:r>
-    </w:p>
-    <w:p>
-      <w:pPr>
-        <w:pStyle w:val="NoSpacing"/>
-        <w:jc w:val="both"/>
-      </w:pPr>
-      <w:r>
-        <w:t>6.9.1 Architecture . . . . . . . . . . . . . . . . . . . . . . . . . . . . . 211</w:t>
-      </w:r>
-    </w:p>
-    <w:p>
-      <w:pPr>
-        <w:pStyle w:val="NoSpacing"/>
-        <w:jc w:val="both"/>
-      </w:pPr>
-      <w:r>
-        <w:t>6.9.2 Rule Implementation . . . . . . . . . . . . . . . . . . . . . . . . 213</w:t>
-      </w:r>
-    </w:p>
-    <w:p>
-      <w:pPr>
-        <w:pStyle w:val="NoSpacing"/>
-        <w:jc w:val="both"/>
-      </w:pPr>
-      <w:commentRangeStart w:id="5"/>
-      <w:r>
-        <w:t>6.9.3 Rule: Detect Collision Cases . . . . . . . . . . . . . . . . . . . . 214</w:t>
-      </w:r>
-    </w:p>
-    <w:p>
-      <w:pPr>
-        <w:pStyle w:val="NoSpacing"/>
-        <w:jc w:val="both"/>
-      </w:pPr>
-      <w:r>
-        <w:t>6.9.4 Rule: Resolve Collision Case . . . . . . . . . . . . . . . . . . . . 217</w:t>
-      </w:r>
-    </w:p>
-    <w:p>
-      <w:pPr>
-        <w:pStyle w:val="NoSpacing"/>
-        <w:jc w:val="both"/>
-      </w:pPr>
-      <w:r>
-        <w:t>6.9.5 Rule: Close Collision Cases . . . . . . . . . . . . . . . . . . . . . 217</w:t>
-      </w:r>
-    </w:p>
-    <w:p>
-      <w:pPr>
-        <w:pStyle w:val="NoSpacing"/>
-        <w:jc w:val="both"/>
-      </w:pPr>
-      <w:r>
-        <w:t>6.9.6 Rule: Head on Approach . . . . . . . . . . . . . . . . . . . . . . 219</w:t>
-      </w:r>
-    </w:p>
-    <w:p>
-      <w:pPr>
-        <w:pStyle w:val="NoSpacing"/>
-        <w:jc w:val="both"/>
-      </w:pPr>
-      <w:r>
-        <w:t>6.9.7 Rule: Converging Maneuver . . . . . . . . . . . . . . . . . . . . . 221</w:t>
-      </w:r>
-    </w:p>
-    <w:p>
-      <w:pPr>
-        <w:pStyle w:val="NoSpacing"/>
-        <w:jc w:val="both"/>
-      </w:pPr>
-      <w:r>
-        <w:t>6.9.8 Rule: Overtake . . . . . . . . . . . . . . . . . . . . . . . . . . . . 221</w:t>
-      </w:r>
-    </w:p>
-    <w:p>
-      <w:pPr>
-        <w:pStyle w:val="NoSpacing"/>
-        <w:jc w:val="both"/>
-      </w:pPr>
-      <w:r>
-        <w:t>6.9.9 Rule: Right Plane Heading . . . . . . . . . . . . . . . . . . . . . 223</w:t>
-      </w:r>
-    </w:p>
-    <w:p>
-      <w:pPr>
-        <w:pStyle w:val="NoSpacing"/>
-        <w:jc w:val="both"/>
-      </w:pPr>
-      <w:r>
-        <w:t>6.9.10 Rule: Enforce safety margin . . . . . . . . . . . . . . . . . . . . . 226</w:t>
-      </w:r>
       <w:commentRangeEnd w:id="5"/>
       <w:r>
         <w:rPr>
@@ -451,6 +270,275 @@
       </w:r>
     </w:p>
     <w:p>
+      <w:pPr>
+        <w:pStyle w:val="NoSpacing"/>
+        <w:jc w:val="both"/>
+      </w:pPr>
+      <w:r>
+        <w:t xml:space="preserve">6.8 UAS </w:t>
+      </w:r>
+      <w:proofErr w:type="spellStart"/>
+      <w:r>
+        <w:t>Tra_c</w:t>
+      </w:r>
+      <w:proofErr w:type="spellEnd"/>
+      <w:r>
+        <w:t xml:space="preserve"> Management . . . . . . . . . . . . . . . . . . . . . . . . . . 189</w:t>
+      </w:r>
+    </w:p>
+    <w:p>
+      <w:pPr>
+        <w:pStyle w:val="NoSpacing"/>
+        <w:jc w:val="both"/>
+      </w:pPr>
+      <w:r>
+        <w:t>6.8.1 Architecture . . . . . . . . . . . . . . . . . . . . . . . . . . . . . 189</w:t>
+      </w:r>
+    </w:p>
+    <w:p>
+      <w:pPr>
+        <w:pStyle w:val="NoSpacing"/>
+        <w:jc w:val="both"/>
+      </w:pPr>
+      <w:commentRangeStart w:id="6"/>
+      <w:commentRangeStart w:id="7"/>
+      <w:r>
+        <w:t xml:space="preserve">6.8.2 Cooperative </w:t>
+      </w:r>
+      <w:proofErr w:type="spellStart"/>
+      <w:r>
+        <w:t>Conict</w:t>
+      </w:r>
+      <w:proofErr w:type="spellEnd"/>
+      <w:r>
+        <w:t xml:space="preserve"> Resolution . . . . . . . . . . . . . . . . . . 190</w:t>
+      </w:r>
+    </w:p>
+    <w:p>
+      <w:pPr>
+        <w:pStyle w:val="NoSpacing"/>
+        <w:jc w:val="both"/>
+      </w:pPr>
+      <w:r>
+        <w:t xml:space="preserve">6.8.3 Non-Cooperative </w:t>
+      </w:r>
+      <w:proofErr w:type="spellStart"/>
+      <w:r>
+        <w:t>Conict</w:t>
+      </w:r>
+      <w:proofErr w:type="spellEnd"/>
+      <w:r>
+        <w:t xml:space="preserve"> Resolution . . . . . . . . . . . . . . . . 192</w:t>
+      </w:r>
+      <w:commentRangeEnd w:id="6"/>
+      <w:r>
+        <w:rPr>
+          <w:rStyle w:val="CommentReference"/>
+        </w:rPr>
+        <w:commentReference w:id="6"/>
+      </w:r>
+      <w:commentRangeEnd w:id="7"/>
+      <w:r>
+        <w:rPr>
+          <w:rStyle w:val="CommentReference"/>
+        </w:rPr>
+        <w:commentReference w:id="7"/>
+      </w:r>
+    </w:p>
+    <w:p>
+      <w:pPr>
+        <w:pStyle w:val="NoSpacing"/>
+        <w:jc w:val="both"/>
+      </w:pPr>
+      <w:r>
+        <w:t>6.8.4 Handling Head-on Approach . . . . . . . . . . . . . . . . . . . . 194</w:t>
+      </w:r>
+    </w:p>
+    <w:p>
+      <w:pPr>
+        <w:pStyle w:val="NoSpacing"/>
+        <w:jc w:val="both"/>
+      </w:pPr>
+      <w:r>
+        <w:t>6.8.5 Handling Converging Maneuver . . . . . . . . . . . . . . . . . . . 195</w:t>
+      </w:r>
+    </w:p>
+    <w:p>
+      <w:pPr>
+        <w:pStyle w:val="NoSpacing"/>
+        <w:jc w:val="both"/>
+      </w:pPr>
+      <w:r>
+        <w:t>6.8.6 Handling Overtake Maneuver . . . . . . . . . . . . . . . . . . . . 196</w:t>
+      </w:r>
+    </w:p>
+    <w:p>
+      <w:pPr>
+        <w:pStyle w:val="NoSpacing"/>
+        <w:jc w:val="both"/>
+      </w:pPr>
+      <w:r>
+        <w:t xml:space="preserve">6.8.7 Position </w:t>
+      </w:r>
+      <w:proofErr w:type="spellStart"/>
+      <w:r>
+        <w:t>Noti_cation</w:t>
+      </w:r>
+      <w:proofErr w:type="spellEnd"/>
+      <w:r>
+        <w:t xml:space="preserve"> . . . . . . . . . . . . . . . . . . . . . . . . . 198</w:t>
+      </w:r>
+    </w:p>
+    <w:p>
+      <w:pPr>
+        <w:pStyle w:val="NoSpacing"/>
+        <w:jc w:val="both"/>
+      </w:pPr>
+      <w:r>
+        <w:t>6.8.8 Collision Case . . . . . . . . . . . . . . . . . . . . . . . . . . . . 201</w:t>
+      </w:r>
+    </w:p>
+    <w:p>
+      <w:pPr>
+        <w:pStyle w:val="NoSpacing"/>
+        <w:jc w:val="both"/>
+      </w:pPr>
+      <w:commentRangeStart w:id="8"/>
+      <w:commentRangeStart w:id="9"/>
+      <w:r>
+        <w:t>6.8.9 Weather Case . . . . . . . . . . . . . . . . . . . . . . . . . . . . . 209</w:t>
+      </w:r>
+      <w:commentRangeEnd w:id="8"/>
+      <w:r>
+        <w:rPr>
+          <w:rStyle w:val="CommentReference"/>
+        </w:rPr>
+        <w:commentReference w:id="8"/>
+      </w:r>
+      <w:commentRangeEnd w:id="9"/>
+      <w:r>
+        <w:rPr>
+          <w:rStyle w:val="CommentReference"/>
+        </w:rPr>
+        <w:commentReference w:id="9"/>
+      </w:r>
+    </w:p>
+    <w:p>
+      <w:pPr>
+        <w:pStyle w:val="NoSpacing"/>
+        <w:jc w:val="both"/>
+      </w:pPr>
+      <w:r>
+        <w:t>6.9 Rule Engine . . . . . . . . . . . . . . . . . . . . . . . . . . . . . . . . . 211</w:t>
+      </w:r>
+    </w:p>
+    <w:p>
+      <w:pPr>
+        <w:pStyle w:val="NoSpacing"/>
+        <w:jc w:val="both"/>
+      </w:pPr>
+      <w:r>
+        <w:t>6.9.1 Architecture . . . . . . . . . . . . . . . . . . . . . . . . . . . . . 211</w:t>
+      </w:r>
+    </w:p>
+    <w:p>
+      <w:pPr>
+        <w:pStyle w:val="NoSpacing"/>
+        <w:jc w:val="both"/>
+      </w:pPr>
+      <w:r>
+        <w:t>6.9.2 Rule Implementation . . . . . . . . . . . . . . . . . . . . . . . . 213</w:t>
+      </w:r>
+    </w:p>
+    <w:p>
+      <w:pPr>
+        <w:pStyle w:val="NoSpacing"/>
+        <w:jc w:val="both"/>
+      </w:pPr>
+      <w:commentRangeStart w:id="10"/>
+      <w:commentRangeStart w:id="11"/>
+      <w:r>
+        <w:t>6.9.3 Rule: Detect Collision Cases . . . . . . . . . . . . . . . . . . . . 214</w:t>
+      </w:r>
+    </w:p>
+    <w:p>
+      <w:pPr>
+        <w:pStyle w:val="NoSpacing"/>
+        <w:jc w:val="both"/>
+      </w:pPr>
+      <w:r>
+        <w:t>6.9.4 Rule: Resolve Collision Case . . . . . . . . . . . . . . . . . . . . 217</w:t>
+      </w:r>
+    </w:p>
+    <w:p>
+      <w:pPr>
+        <w:pStyle w:val="NoSpacing"/>
+        <w:jc w:val="both"/>
+      </w:pPr>
+      <w:r>
+        <w:t>6.9.5 Rule: Close Collision Cases . . . . . . . . . . . . . . . . . . . . . 217</w:t>
+      </w:r>
+    </w:p>
+    <w:p>
+      <w:pPr>
+        <w:pStyle w:val="NoSpacing"/>
+        <w:jc w:val="both"/>
+      </w:pPr>
+      <w:r>
+        <w:t>6.9.6 Rule: Head on Approach . . . . . . . . . . . . . . . . . . . . . . 219</w:t>
+      </w:r>
+    </w:p>
+    <w:p>
+      <w:pPr>
+        <w:pStyle w:val="NoSpacing"/>
+        <w:jc w:val="both"/>
+      </w:pPr>
+      <w:r>
+        <w:t>6.9.7 Rule: Converging Maneuver . . . . . . . . . . . . . . . . . . . . . 221</w:t>
+      </w:r>
+    </w:p>
+    <w:p>
+      <w:pPr>
+        <w:pStyle w:val="NoSpacing"/>
+        <w:jc w:val="both"/>
+      </w:pPr>
+      <w:r>
+        <w:t>6.9.8 Rule: Overtake . . . . . . . . . . . . . . . . . . . . . . . . . . . . 221</w:t>
+      </w:r>
+    </w:p>
+    <w:p>
+      <w:pPr>
+        <w:pStyle w:val="NoSpacing"/>
+        <w:jc w:val="both"/>
+      </w:pPr>
+      <w:r>
+        <w:t>6.9.9 Rule: Right Plane Heading . . . . . . . . . . . . . . . . . . . . . 223</w:t>
+      </w:r>
+    </w:p>
+    <w:p>
+      <w:pPr>
+        <w:pStyle w:val="NoSpacing"/>
+        <w:jc w:val="both"/>
+      </w:pPr>
+      <w:r>
+        <w:t>6.9.10 Rule: Enforce safety margin . . . . . . . . . . . . . . . . . . . . . 226</w:t>
+      </w:r>
+      <w:commentRangeEnd w:id="10"/>
+      <w:r>
+        <w:rPr>
+          <w:rStyle w:val="CommentReference"/>
+        </w:rPr>
+        <w:commentReference w:id="10"/>
+      </w:r>
+      <w:commentRangeEnd w:id="11"/>
+      <w:r>
+        <w:rPr>
+          <w:rStyle w:val="CommentReference"/>
+        </w:rPr>
+        <w:commentReference w:id="11"/>
+      </w:r>
+    </w:p>
+    <w:p>
       <w:r>
         <w:br w:type="page"/>
       </w:r>
@@ -501,10 +589,7 @@
       </w:r>
       <w:r>
         <w:tab/>
-        <w:t xml:space="preserve">-&gt;           </w:t>
-      </w:r>
-      <w:r>
-        <w:t>6.4.1 Trajectory approximation</w:t>
+        <w:t>-&gt;           6.4.1 Trajectory approximation</w:t>
       </w:r>
     </w:p>
     <w:p>
@@ -524,7 +609,15 @@
       </w:r>
       <w:r>
         <w:tab/>
-        <w:t>6.4.2 Distingtive properties of the trajectories</w:t>
+        <w:t xml:space="preserve">6.4.2 </w:t>
+      </w:r>
+      <w:proofErr w:type="spellStart"/>
+      <w:r>
+        <w:t>Distingtive</w:t>
+      </w:r>
+      <w:proofErr w:type="spellEnd"/>
+      <w:r>
+        <w:t xml:space="preserve"> properties of the trajectories</w:t>
       </w:r>
     </w:p>
     <w:p>
@@ -660,8 +753,13 @@
       </w:r>
       <w:r>
         <w:tab/>
-        <w:t>6.4.6 ACAS-X like Reach set aproximation</w:t>
-      </w:r>
+        <w:t xml:space="preserve">6.4.6 ACAS-X like Reach set </w:t>
+      </w:r>
+      <w:proofErr w:type="spellStart"/>
+      <w:r>
+        <w:t>aproximation</w:t>
+      </w:r>
+      <w:proofErr w:type="spellEnd"/>
     </w:p>
     <w:p>
       <w:pPr>
@@ -796,7 +894,15 @@
         <w:jc w:val="both"/>
       </w:pPr>
       <w:r>
-        <w:t xml:space="preserve">6.6.1 Intruder Behaviour Prediction </w:t>
+        <w:t xml:space="preserve">6.6.1 Intruder </w:t>
+      </w:r>
+      <w:proofErr w:type="spellStart"/>
+      <w:r>
+        <w:t>Behaviour</w:t>
+      </w:r>
+      <w:proofErr w:type="spellEnd"/>
+      <w:r>
+        <w:t xml:space="preserve"> Prediction </w:t>
       </w:r>
       <w:r>
         <w:tab/>
@@ -894,8 +1000,6 @@
         <w:tab/>
         <w:t>-&gt; ASIS</w:t>
       </w:r>
-      <w:bookmarkStart w:id="6" w:name="_GoBack"/>
-      <w:bookmarkEnd w:id="6"/>
     </w:p>
     <w:p>
       <w:pPr>
@@ -961,7 +1065,15 @@
         <w:jc w:val="both"/>
       </w:pPr>
       <w:r>
-        <w:t xml:space="preserve">6.8 UAS Tra_c Management </w:t>
+        <w:t xml:space="preserve">6.8 UAS </w:t>
+      </w:r>
+      <w:proofErr w:type="spellStart"/>
+      <w:r>
+        <w:t>Tra_c</w:t>
+      </w:r>
+      <w:proofErr w:type="spellEnd"/>
+      <w:r>
+        <w:t xml:space="preserve"> Management </w:t>
       </w:r>
       <w:r>
         <w:tab/>
@@ -1037,7 +1149,15 @@
         <w:jc w:val="both"/>
       </w:pPr>
       <w:r>
-        <w:t xml:space="preserve">6.8.7 Position Noti_cation </w:t>
+        <w:t xml:space="preserve">6.8.7 Position </w:t>
+      </w:r>
+      <w:proofErr w:type="spellStart"/>
+      <w:r>
+        <w:t>Noti_cation</w:t>
+      </w:r>
+      <w:proofErr w:type="spellEnd"/>
+      <w:r>
+        <w:t xml:space="preserve"> </w:t>
       </w:r>
       <w:r>
         <w:tab/>
@@ -1233,7 +1353,15 @@
         <w:t xml:space="preserve">A3 </w:t>
       </w:r>
       <w:r>
-        <w:t>6.8.2 Cooperative Conict Resolution . . . . . . . . . . . . . . . . . . 190</w:t>
+        <w:t xml:space="preserve">6.8.2 Cooperative </w:t>
+      </w:r>
+      <w:proofErr w:type="spellStart"/>
+      <w:r>
+        <w:t>Conict</w:t>
+      </w:r>
+      <w:proofErr w:type="spellEnd"/>
+      <w:r>
+        <w:t xml:space="preserve"> Resolution . . . . . . . . . . . . . . . . . . 190</w:t>
       </w:r>
     </w:p>
     <w:p>
@@ -1245,7 +1373,15 @@
         <w:t xml:space="preserve">A3 </w:t>
       </w:r>
       <w:r>
-        <w:t>6.8.3 Non-Cooperative Conict Resolution . . . . . . . . . . . . . . . . 192</w:t>
+        <w:t xml:space="preserve">6.8.3 Non-Cooperative </w:t>
+      </w:r>
+      <w:proofErr w:type="spellStart"/>
+      <w:r>
+        <w:t>Conict</w:t>
+      </w:r>
+      <w:proofErr w:type="spellEnd"/>
+      <w:r>
+        <w:t xml:space="preserve"> Resolution . . . . . . . . . . . . . . . . 192</w:t>
       </w:r>
     </w:p>
     <w:p>
@@ -1399,7 +1535,7 @@
       </w:r>
     </w:p>
   </w:comment>
-  <w:comment w:id="2" w:author="Gomola, Alojz (Alojz Gomola)" w:date="2019-01-22T16:33:00Z" w:initials="GA(G">
+  <w:comment w:id="2" w:author="Gomola, Alojz (Alojz Gomola)" w:date="2019-01-23T10:57:00Z" w:initials="GA(G">
     <w:p>
       <w:pPr>
         <w:pStyle w:val="CommentText"/>
@@ -1411,7 +1547,10 @@
         <w:annotationRef/>
       </w:r>
       <w:r>
-        <w:t>Move to appendix</w:t>
+        <w:t>Done</w:t>
+      </w:r>
+      <w:r>
+        <w:t xml:space="preserve"> </w:t>
       </w:r>
     </w:p>
     <w:p>
@@ -1419,32 +1558,25 @@
         <w:pStyle w:val="CommentText"/>
       </w:pPr>
       <w:r>
-        <w:t>Guideline- Safety margin calculation</w:t>
+        <w:t>Introduction ?</w:t>
       </w:r>
     </w:p>
     <w:p>
       <w:pPr>
         <w:pStyle w:val="CommentText"/>
-      </w:pPr>
-      <w:r>
-        <w:t>Same with Grid scaling – Add Guideline</w:t>
-      </w:r>
-    </w:p>
-    <w:p>
-      <w:pPr>
-        <w:pStyle w:val="CommentText"/>
-      </w:pPr>
-    </w:p>
-    <w:p>
-      <w:pPr>
-        <w:pStyle w:val="CommentText"/>
-      </w:pPr>
-      <w:r>
-        <w:t>Merge to one appendix guideline – go drugs kill bear</w:t>
-      </w:r>
+        <w:numPr>
+          <w:ilvl w:val="0"/>
+          <w:numId w:val="1"/>
+        </w:numPr>
+      </w:pPr>
+      <w:r>
+        <w:t>Grammar check required !!</w:t>
+      </w:r>
+      <w:bookmarkStart w:id="3" w:name="_GoBack"/>
+      <w:bookmarkEnd w:id="3"/>
     </w:p>
   </w:comment>
-  <w:comment w:id="3" w:author="Gomola, Alojz (Alojz Gomola)" w:date="2019-01-22T16:34:00Z" w:initials="GA(G">
+  <w:comment w:id="4" w:author="Gomola, Alojz (Alojz Gomola)" w:date="2019-01-22T16:33:00Z" w:initials="GA(G">
     <w:p>
       <w:pPr>
         <w:pStyle w:val="CommentText"/>
@@ -1456,7 +1588,7 @@
         <w:annotationRef/>
       </w:r>
       <w:r>
-        <w:t>Move to appendix:</w:t>
+        <w:t>Move to appendix</w:t>
       </w:r>
     </w:p>
     <w:p>
@@ -1464,11 +1596,32 @@
         <w:pStyle w:val="CommentText"/>
       </w:pPr>
       <w:r>
-        <w:t>Conflict resolution schemes</w:t>
+        <w:t>Guideline- Safety margin calculation</w:t>
+      </w:r>
+    </w:p>
+    <w:p>
+      <w:pPr>
+        <w:pStyle w:val="CommentText"/>
+      </w:pPr>
+      <w:r>
+        <w:t>Same with Grid scaling – Add Guideline</w:t>
+      </w:r>
+    </w:p>
+    <w:p>
+      <w:pPr>
+        <w:pStyle w:val="CommentText"/>
+      </w:pPr>
+    </w:p>
+    <w:p>
+      <w:pPr>
+        <w:pStyle w:val="CommentText"/>
+      </w:pPr>
+      <w:r>
+        <w:t>Merge to one appendix guideline – go drugs kill bear</w:t>
       </w:r>
     </w:p>
   </w:comment>
-  <w:comment w:id="4" w:author="Gomola, Alojz (Alojz Gomola)" w:date="2019-01-22T16:39:00Z" w:initials="GA(G">
+  <w:comment w:id="5" w:author="Gomola, Alojz (Alojz Gomola)" w:date="2019-01-23T10:19:00Z" w:initials="GA(G">
     <w:p>
       <w:pPr>
         <w:pStyle w:val="CommentText"/>
@@ -1480,11 +1633,22 @@
         <w:annotationRef/>
       </w:r>
       <w:r>
-        <w:t>Appendix Additional UTM and Rule engine funcitonality</w:t>
+        <w:t>Done</w:t>
+      </w:r>
+    </w:p>
+    <w:p>
+      <w:pPr>
+        <w:pStyle w:val="CommentText"/>
+      </w:pPr>
+      <w:r>
+        <w:t xml:space="preserve">Introduction </w:t>
+      </w:r>
+      <w:r>
+        <w:t xml:space="preserve"> ?</w:t>
       </w:r>
     </w:p>
   </w:comment>
-  <w:comment w:id="5" w:author="Gomola, Alojz (Alojz Gomola)" w:date="2019-01-22T16:40:00Z" w:initials="GA(G">
+  <w:comment w:id="6" w:author="Gomola, Alojz (Alojz Gomola)" w:date="2019-01-22T16:34:00Z" w:initials="GA(G">
     <w:p>
       <w:pPr>
         <w:pStyle w:val="CommentText"/>
@@ -1496,19 +1660,131 @@
         <w:annotationRef/>
       </w:r>
       <w:r>
+        <w:t>Move to appendix:</w:t>
+      </w:r>
+    </w:p>
+    <w:p>
+      <w:pPr>
+        <w:pStyle w:val="CommentText"/>
+      </w:pPr>
+      <w:r>
+        <w:t>Conflict resolution schemes</w:t>
+      </w:r>
+    </w:p>
+  </w:comment>
+  <w:comment w:id="7" w:author="Gomola, Alojz (Alojz Gomola)" w:date="2019-01-23T11:23:00Z" w:initials="GA(G">
+    <w:p>
+      <w:pPr>
+        <w:pStyle w:val="CommentText"/>
+      </w:pPr>
+      <w:r>
         <w:rPr>
           <w:rStyle w:val="CommentReference"/>
         </w:rPr>
         <w:annotationRef/>
       </w:r>
       <w:r>
-        <w:t>Appendix Additional UTM and Rule engine funcitonality</w:t>
-      </w:r>
-    </w:p>
+        <w:t>Done</w:t>
+      </w:r>
+    </w:p>
+  </w:comment>
+  <w:comment w:id="8" w:author="Gomola, Alojz (Alojz Gomola)" w:date="2019-01-22T16:39:00Z" w:initials="GA(G">
     <w:p>
       <w:pPr>
         <w:pStyle w:val="CommentText"/>
       </w:pPr>
+      <w:r>
+        <w:rPr>
+          <w:rStyle w:val="CommentReference"/>
+        </w:rPr>
+        <w:annotationRef/>
+      </w:r>
+      <w:r>
+        <w:t xml:space="preserve">Appendix Additional UTM and Rule engine </w:t>
+      </w:r>
+      <w:proofErr w:type="spellStart"/>
+      <w:r>
+        <w:t>funcitonality</w:t>
+      </w:r>
+      <w:proofErr w:type="spellEnd"/>
+    </w:p>
+  </w:comment>
+  <w:comment w:id="9" w:author="Gomola, Alojz (Alojz Gomola)" w:date="2019-01-23T11:45:00Z" w:initials="GA(G">
+    <w:p>
+      <w:pPr>
+        <w:pStyle w:val="CommentText"/>
+      </w:pPr>
+      <w:r>
+        <w:rPr>
+          <w:rStyle w:val="CommentReference"/>
+        </w:rPr>
+        <w:annotationRef/>
+      </w:r>
+      <w:r>
+        <w:t xml:space="preserve">Done </w:t>
+      </w:r>
+    </w:p>
+    <w:p>
+      <w:pPr>
+        <w:pStyle w:val="CommentText"/>
+      </w:pPr>
+      <w:r>
+        <w:t>Introduction ?</w:t>
+      </w:r>
+    </w:p>
+  </w:comment>
+  <w:comment w:id="10" w:author="Gomola, Alojz (Alojz Gomola)" w:date="2019-01-22T16:40:00Z" w:initials="GA(G">
+    <w:p>
+      <w:pPr>
+        <w:pStyle w:val="CommentText"/>
+      </w:pPr>
+      <w:r>
+        <w:rPr>
+          <w:rStyle w:val="CommentReference"/>
+        </w:rPr>
+        <w:annotationRef/>
+      </w:r>
+      <w:r>
+        <w:rPr>
+          <w:rStyle w:val="CommentReference"/>
+        </w:rPr>
+        <w:annotationRef/>
+      </w:r>
+      <w:r>
+        <w:t xml:space="preserve">Appendix Additional UTM and Rule engine </w:t>
+      </w:r>
+      <w:r>
+        <w:t>functionality</w:t>
+      </w:r>
+    </w:p>
+    <w:p>
+      <w:pPr>
+        <w:pStyle w:val="CommentText"/>
+      </w:pPr>
+    </w:p>
+  </w:comment>
+  <w:comment w:id="11" w:author="Gomola, Alojz (Alojz Gomola)" w:date="2019-01-23T11:45:00Z" w:initials="GA(G">
+    <w:p>
+      <w:pPr>
+        <w:pStyle w:val="CommentText"/>
+      </w:pPr>
+      <w:r>
+        <w:rPr>
+          <w:rStyle w:val="CommentReference"/>
+        </w:rPr>
+        <w:annotationRef/>
+      </w:r>
+      <w:r>
+        <w:t xml:space="preserve">Done </w:t>
+      </w:r>
+    </w:p>
+    <w:p>
+      <w:pPr>
+        <w:pStyle w:val="CommentText"/>
+      </w:pPr>
+      <w:r>
+        <w:t>Introduction ?</w:t>
+      </w:r>
     </w:p>
   </w:comment>
 </w:comments>
@@ -1517,11 +1793,137 @@
 <file path=word/commentsExtended.xml><?xml version="1.0" encoding="utf-8"?>
 <w15:commentsEx xmlns:wpc="http://schemas.microsoft.com/office/word/2010/wordprocessingCanvas" xmlns:cx="http://schemas.microsoft.com/office/drawing/2014/chartex" xmlns:cx1="http://schemas.microsoft.com/office/drawing/2015/9/8/chartex" xmlns:cx2="http://schemas.microsoft.com/office/drawing/2015/10/21/chartex" xmlns:cx3="http://schemas.microsoft.com/office/drawing/2016/5/9/chartex" xmlns:cx4="http://schemas.microsoft.com/office/drawing/2016/5/10/chartex" xmlns:cx5="http://schemas.microsoft.com/office/drawing/2016/5/11/chartex" xmlns:mc="http://schemas.openxmlformats.org/markup-compatibility/2006" xmlns:o="urn:schemas-microsoft-com:office:office" xmlns:r="http://schemas.openxmlformats.org/officeDocument/2006/relationships" xmlns:m="http://schemas.openxmlformats.org/officeDocument/2006/math" xmlns:v="urn:schemas-microsoft-com:vml" xmlns:wp14="http://schemas.microsoft.com/office/word/2010/wordprocessingDrawing" xmlns:wp="http://schemas.openxmlformats.org/drawingml/2006/wordprocessingDrawing" xmlns:w10="urn:schemas-microsoft-com:office:word" xmlns:w="http://schemas.openxmlformats.org/wordprocessingml/2006/main" xmlns:w14="http://schemas.microsoft.com/office/word/2010/wordml" xmlns:w15="http://schemas.microsoft.com/office/word/2012/wordml" xmlns:w16se="http://schemas.microsoft.com/office/word/2015/wordml/symex" xmlns:wpg="http://schemas.microsoft.com/office/word/2010/wordprocessingGroup" xmlns:wpi="http://schemas.microsoft.com/office/word/2010/wordprocessingInk" xmlns:wne="http://schemas.microsoft.com/office/word/2006/wordml" xmlns:wps="http://schemas.microsoft.com/office/word/2010/wordprocessingShape" mc:Ignorable="w14 w15 w16se wp14">
   <w15:commentEx w15:paraId="6CE1C789" w15:done="0"/>
+  <w15:commentEx w15:paraId="1BF0D447" w15:paraIdParent="6CE1C789" w15:done="0"/>
   <w15:commentEx w15:paraId="47278CE3" w15:done="0"/>
+  <w15:commentEx w15:paraId="3C0D513F" w15:paraIdParent="47278CE3" w15:done="0"/>
   <w15:commentEx w15:paraId="721D9AC2" w15:done="0"/>
+  <w15:commentEx w15:paraId="55D533B3" w15:paraIdParent="721D9AC2" w15:done="0"/>
   <w15:commentEx w15:paraId="74C6EF65" w15:done="0"/>
+  <w15:commentEx w15:paraId="556B58BC" w15:paraIdParent="74C6EF65" w15:done="0"/>
   <w15:commentEx w15:paraId="0243167E" w15:done="0"/>
+  <w15:commentEx w15:paraId="1A53EF35" w15:paraIdParent="0243167E" w15:done="0"/>
 </w15:commentsEx>
+</file>
+
+<file path=word/numbering.xml><?xml version="1.0" encoding="utf-8"?>
+<w:numbering xmlns:wpc="http://schemas.microsoft.com/office/word/2010/wordprocessingCanvas" xmlns:cx="http://schemas.microsoft.com/office/drawing/2014/chartex" xmlns:cx1="http://schemas.microsoft.com/office/drawing/2015/9/8/chartex" xmlns:cx2="http://schemas.microsoft.com/office/drawing/2015/10/21/chartex" xmlns:cx3="http://schemas.microsoft.com/office/drawing/2016/5/9/chartex" xmlns:cx4="http://schemas.microsoft.com/office/drawing/2016/5/10/chartex" xmlns:cx5="http://schemas.microsoft.com/office/drawing/2016/5/11/chartex" xmlns:mc="http://schemas.openxmlformats.org/markup-compatibility/2006" xmlns:o="urn:schemas-microsoft-com:office:office" xmlns:r="http://schemas.openxmlformats.org/officeDocument/2006/relationships" xmlns:m="http://schemas.openxmlformats.org/officeDocument/2006/math" xmlns:v="urn:schemas-microsoft-com:vml" xmlns:wp14="http://schemas.microsoft.com/office/word/2010/wordprocessingDrawing" xmlns:wp="http://schemas.openxmlformats.org/drawingml/2006/wordprocessingDrawing" xmlns:w10="urn:schemas-microsoft-com:office:word" xmlns:w="http://schemas.openxmlformats.org/wordprocessingml/2006/main" xmlns:w14="http://schemas.microsoft.com/office/word/2010/wordml" xmlns:w15="http://schemas.microsoft.com/office/word/2012/wordml" xmlns:w16se="http://schemas.microsoft.com/office/word/2015/wordml/symex" xmlns:wpg="http://schemas.microsoft.com/office/word/2010/wordprocessingGroup" xmlns:wpi="http://schemas.microsoft.com/office/word/2010/wordprocessingInk" xmlns:wne="http://schemas.microsoft.com/office/word/2006/wordml" xmlns:wps="http://schemas.microsoft.com/office/word/2010/wordprocessingShape" mc:Ignorable="w14 w15 w16se wp14">
+  <w:abstractNum w:abstractNumId="0" w15:restartNumberingAfterBreak="0">
+    <w:nsid w:val="6741665B"/>
+    <w:multiLevelType w:val="hybridMultilevel"/>
+    <w:tmpl w:val="31424246"/>
+    <w:lvl w:ilvl="0" w:tplc="E6F4B8B2">
+      <w:start w:val="5"/>
+      <w:numFmt w:val="bullet"/>
+      <w:lvlText w:val=""/>
+      <w:lvlJc w:val="left"/>
+      <w:pPr>
+        <w:ind w:left="720" w:hanging="360"/>
+      </w:pPr>
+      <w:rPr>
+        <w:rFonts w:ascii="Wingdings" w:eastAsiaTheme="minorHAnsi" w:hAnsi="Wingdings" w:cstheme="minorBidi" w:hint="default"/>
+      </w:rPr>
+    </w:lvl>
+    <w:lvl w:ilvl="1" w:tplc="04090003" w:tentative="1">
+      <w:start w:val="1"/>
+      <w:numFmt w:val="bullet"/>
+      <w:lvlText w:val="o"/>
+      <w:lvlJc w:val="left"/>
+      <w:pPr>
+        <w:ind w:left="1440" w:hanging="360"/>
+      </w:pPr>
+      <w:rPr>
+        <w:rFonts w:ascii="Courier New" w:hAnsi="Courier New" w:cs="Courier New" w:hint="default"/>
+      </w:rPr>
+    </w:lvl>
+    <w:lvl w:ilvl="2" w:tplc="04090005" w:tentative="1">
+      <w:start w:val="1"/>
+      <w:numFmt w:val="bullet"/>
+      <w:lvlText w:val=""/>
+      <w:lvlJc w:val="left"/>
+      <w:pPr>
+        <w:ind w:left="2160" w:hanging="360"/>
+      </w:pPr>
+      <w:rPr>
+        <w:rFonts w:ascii="Wingdings" w:hAnsi="Wingdings" w:hint="default"/>
+      </w:rPr>
+    </w:lvl>
+    <w:lvl w:ilvl="3" w:tplc="04090001" w:tentative="1">
+      <w:start w:val="1"/>
+      <w:numFmt w:val="bullet"/>
+      <w:lvlText w:val=""/>
+      <w:lvlJc w:val="left"/>
+      <w:pPr>
+        <w:ind w:left="2880" w:hanging="360"/>
+      </w:pPr>
+      <w:rPr>
+        <w:rFonts w:ascii="Symbol" w:hAnsi="Symbol" w:hint="default"/>
+      </w:rPr>
+    </w:lvl>
+    <w:lvl w:ilvl="4" w:tplc="04090003" w:tentative="1">
+      <w:start w:val="1"/>
+      <w:numFmt w:val="bullet"/>
+      <w:lvlText w:val="o"/>
+      <w:lvlJc w:val="left"/>
+      <w:pPr>
+        <w:ind w:left="3600" w:hanging="360"/>
+      </w:pPr>
+      <w:rPr>
+        <w:rFonts w:ascii="Courier New" w:hAnsi="Courier New" w:cs="Courier New" w:hint="default"/>
+      </w:rPr>
+    </w:lvl>
+    <w:lvl w:ilvl="5" w:tplc="04090005" w:tentative="1">
+      <w:start w:val="1"/>
+      <w:numFmt w:val="bullet"/>
+      <w:lvlText w:val=""/>
+      <w:lvlJc w:val="left"/>
+      <w:pPr>
+        <w:ind w:left="4320" w:hanging="360"/>
+      </w:pPr>
+      <w:rPr>
+        <w:rFonts w:ascii="Wingdings" w:hAnsi="Wingdings" w:hint="default"/>
+      </w:rPr>
+    </w:lvl>
+    <w:lvl w:ilvl="6" w:tplc="04090001" w:tentative="1">
+      <w:start w:val="1"/>
+      <w:numFmt w:val="bullet"/>
+      <w:lvlText w:val=""/>
+      <w:lvlJc w:val="left"/>
+      <w:pPr>
+        <w:ind w:left="5040" w:hanging="360"/>
+      </w:pPr>
+      <w:rPr>
+        <w:rFonts w:ascii="Symbol" w:hAnsi="Symbol" w:hint="default"/>
+      </w:rPr>
+    </w:lvl>
+    <w:lvl w:ilvl="7" w:tplc="04090003" w:tentative="1">
+      <w:start w:val="1"/>
+      <w:numFmt w:val="bullet"/>
+      <w:lvlText w:val="o"/>
+      <w:lvlJc w:val="left"/>
+      <w:pPr>
+        <w:ind w:left="5760" w:hanging="360"/>
+      </w:pPr>
+      <w:rPr>
+        <w:rFonts w:ascii="Courier New" w:hAnsi="Courier New" w:cs="Courier New" w:hint="default"/>
+      </w:rPr>
+    </w:lvl>
+    <w:lvl w:ilvl="8" w:tplc="04090005" w:tentative="1">
+      <w:start w:val="1"/>
+      <w:numFmt w:val="bullet"/>
+      <w:lvlText w:val=""/>
+      <w:lvlJc w:val="left"/>
+      <w:pPr>
+        <w:ind w:left="6480" w:hanging="360"/>
+      </w:pPr>
+      <w:rPr>
+        <w:rFonts w:ascii="Wingdings" w:hAnsi="Wingdings" w:hint="default"/>
+      </w:rPr>
+    </w:lvl>
+  </w:abstractNum>
+  <w:num w:numId="1">
+    <w:abstractNumId w:val="0"/>
+  </w:num>
+</w:numbering>
 </file>
 
 <file path=word/people.xml><?xml version="1.0" encoding="utf-8"?>

</xml_diff>

<commit_message>
[TASK] Clean build after chapter/section status removal
</commit_message>
<xml_diff>
--- a/NotesJoao/2019-01-23 New Thesis order working/New Thesis order.docx
+++ b/NotesJoao/2019-01-23 New Thesis order working/New Thesis order.docx
@@ -249,17 +249,86 @@
         <w:pStyle w:val="NoSpacing"/>
         <w:jc w:val="both"/>
       </w:pPr>
+      <w:commentRangeStart w:id="3"/>
       <w:commentRangeStart w:id="4"/>
+      <w:r>
+        <w:t>6.7.5 Safety Margin Calculation . . . . . . . . . . . . . . . . . . . . . . 188</w:t>
+      </w:r>
+      <w:commentRangeEnd w:id="3"/>
+      <w:r>
+        <w:rPr>
+          <w:rStyle w:val="CommentReference"/>
+        </w:rPr>
+        <w:commentReference w:id="3"/>
+      </w:r>
+      <w:commentRangeEnd w:id="4"/>
+      <w:r>
+        <w:rPr>
+          <w:rStyle w:val="CommentReference"/>
+        </w:rPr>
+        <w:commentReference w:id="4"/>
+      </w:r>
+    </w:p>
+    <w:p>
+      <w:pPr>
+        <w:pStyle w:val="NoSpacing"/>
+        <w:jc w:val="both"/>
+      </w:pPr>
+      <w:r>
+        <w:t xml:space="preserve">6.8 UAS </w:t>
+      </w:r>
+      <w:proofErr w:type="spellStart"/>
+      <w:r>
+        <w:t>Tra_c</w:t>
+      </w:r>
+      <w:proofErr w:type="spellEnd"/>
+      <w:r>
+        <w:t xml:space="preserve"> Management . . . . . . . . . . . . . . . . . . . . . . . . . . 189</w:t>
+      </w:r>
+    </w:p>
+    <w:p>
+      <w:pPr>
+        <w:pStyle w:val="NoSpacing"/>
+        <w:jc w:val="both"/>
+      </w:pPr>
+      <w:r>
+        <w:t>6.8.1 Architecture . . . . . . . . . . . . . . . . . . . . . . . . . . . . . 189</w:t>
+      </w:r>
+    </w:p>
+    <w:p>
+      <w:pPr>
+        <w:pStyle w:val="NoSpacing"/>
+        <w:jc w:val="both"/>
+      </w:pPr>
       <w:commentRangeStart w:id="5"/>
-      <w:r>
-        <w:t>6.7.5 Safety Margin Calculation . . . . . . . . . . . . . . . . . . . . . . 188</w:t>
-      </w:r>
-      <w:commentRangeEnd w:id="4"/>
-      <w:r>
-        <w:rPr>
-          <w:rStyle w:val="CommentReference"/>
-        </w:rPr>
-        <w:commentReference w:id="4"/>
+      <w:commentRangeStart w:id="6"/>
+      <w:r>
+        <w:t xml:space="preserve">6.8.2 Cooperative </w:t>
+      </w:r>
+      <w:proofErr w:type="spellStart"/>
+      <w:r>
+        <w:t>Conict</w:t>
+      </w:r>
+      <w:proofErr w:type="spellEnd"/>
+      <w:r>
+        <w:t xml:space="preserve"> Resolution . . . . . . . . . . . . . . . . . . 190</w:t>
+      </w:r>
+    </w:p>
+    <w:p>
+      <w:pPr>
+        <w:pStyle w:val="NoSpacing"/>
+        <w:jc w:val="both"/>
+      </w:pPr>
+      <w:r>
+        <w:t xml:space="preserve">6.8.3 Non-Cooperative </w:t>
+      </w:r>
+      <w:proofErr w:type="spellStart"/>
+      <w:r>
+        <w:t>Conict</w:t>
+      </w:r>
+      <w:proofErr w:type="spellEnd"/>
+      <w:r>
+        <w:t xml:space="preserve"> Resolution . . . . . . . . . . . . . . . . 192</w:t>
       </w:r>
       <w:commentRangeEnd w:id="5"/>
       <w:r>
@@ -268,74 +337,76 @@
         </w:rPr>
         <w:commentReference w:id="5"/>
       </w:r>
-    </w:p>
-    <w:p>
-      <w:pPr>
-        <w:pStyle w:val="NoSpacing"/>
-        <w:jc w:val="both"/>
-      </w:pPr>
-      <w:r>
-        <w:t xml:space="preserve">6.8 UAS </w:t>
+      <w:commentRangeEnd w:id="6"/>
+      <w:r>
+        <w:rPr>
+          <w:rStyle w:val="CommentReference"/>
+        </w:rPr>
+        <w:commentReference w:id="6"/>
+      </w:r>
+    </w:p>
+    <w:p>
+      <w:pPr>
+        <w:pStyle w:val="NoSpacing"/>
+        <w:jc w:val="both"/>
+      </w:pPr>
+      <w:r>
+        <w:t>6.8.4 Handling Head-on Approach . . . . . . . . . . . . . . . . . . . . 194</w:t>
+      </w:r>
+    </w:p>
+    <w:p>
+      <w:pPr>
+        <w:pStyle w:val="NoSpacing"/>
+        <w:jc w:val="both"/>
+      </w:pPr>
+      <w:r>
+        <w:t>6.8.5 Handling Converging Maneuver . . . . . . . . . . . . . . . . . . . 195</w:t>
+      </w:r>
+    </w:p>
+    <w:p>
+      <w:pPr>
+        <w:pStyle w:val="NoSpacing"/>
+        <w:jc w:val="both"/>
+      </w:pPr>
+      <w:r>
+        <w:t>6.8.6 Handling Overtake Maneuver . . . . . . . . . . . . . . . . . . . . 196</w:t>
+      </w:r>
+    </w:p>
+    <w:p>
+      <w:pPr>
+        <w:pStyle w:val="NoSpacing"/>
+        <w:jc w:val="both"/>
+      </w:pPr>
+      <w:r>
+        <w:t xml:space="preserve">6.8.7 Position </w:t>
       </w:r>
       <w:proofErr w:type="spellStart"/>
       <w:r>
-        <w:t>Tra_c</w:t>
+        <w:t>Noti_cation</w:t>
       </w:r>
       <w:proofErr w:type="spellEnd"/>
       <w:r>
-        <w:t xml:space="preserve"> Management . . . . . . . . . . . . . . . . . . . . . . . . . . 189</w:t>
-      </w:r>
-    </w:p>
-    <w:p>
-      <w:pPr>
-        <w:pStyle w:val="NoSpacing"/>
-        <w:jc w:val="both"/>
-      </w:pPr>
-      <w:r>
-        <w:t>6.8.1 Architecture . . . . . . . . . . . . . . . . . . . . . . . . . . . . . 189</w:t>
-      </w:r>
-    </w:p>
-    <w:p>
-      <w:pPr>
-        <w:pStyle w:val="NoSpacing"/>
-        <w:jc w:val="both"/>
-      </w:pPr>
-      <w:commentRangeStart w:id="6"/>
+        <w:t xml:space="preserve"> . . . . . . . . . . . . . . . . . . . . . . . . . 198</w:t>
+      </w:r>
+    </w:p>
+    <w:p>
+      <w:pPr>
+        <w:pStyle w:val="NoSpacing"/>
+        <w:jc w:val="both"/>
+      </w:pPr>
+      <w:r>
+        <w:t>6.8.8 Collision Case . . . . . . . . . . . . . . . . . . . . . . . . . . . . 201</w:t>
+      </w:r>
+    </w:p>
+    <w:p>
+      <w:pPr>
+        <w:pStyle w:val="NoSpacing"/>
+        <w:jc w:val="both"/>
+      </w:pPr>
       <w:commentRangeStart w:id="7"/>
-      <w:r>
-        <w:t xml:space="preserve">6.8.2 Cooperative </w:t>
-      </w:r>
-      <w:proofErr w:type="spellStart"/>
-      <w:r>
-        <w:t>Conict</w:t>
-      </w:r>
-      <w:proofErr w:type="spellEnd"/>
-      <w:r>
-        <w:t xml:space="preserve"> Resolution . . . . . . . . . . . . . . . . . . 190</w:t>
-      </w:r>
-    </w:p>
-    <w:p>
-      <w:pPr>
-        <w:pStyle w:val="NoSpacing"/>
-        <w:jc w:val="both"/>
-      </w:pPr>
-      <w:r>
-        <w:t xml:space="preserve">6.8.3 Non-Cooperative </w:t>
-      </w:r>
-      <w:proofErr w:type="spellStart"/>
-      <w:r>
-        <w:t>Conict</w:t>
-      </w:r>
-      <w:proofErr w:type="spellEnd"/>
-      <w:r>
-        <w:t xml:space="preserve"> Resolution . . . . . . . . . . . . . . . . 192</w:t>
-      </w:r>
-      <w:commentRangeEnd w:id="6"/>
-      <w:r>
-        <w:rPr>
-          <w:rStyle w:val="CommentReference"/>
-        </w:rPr>
-        <w:commentReference w:id="6"/>
+      <w:commentRangeStart w:id="8"/>
+      <w:r>
+        <w:t>6.8.9 Weather Case . . . . . . . . . . . . . . . . . . . . . . . . . . . . . 209</w:t>
       </w:r>
       <w:commentRangeEnd w:id="7"/>
       <w:r>
@@ -344,76 +415,113 @@
         </w:rPr>
         <w:commentReference w:id="7"/>
       </w:r>
-    </w:p>
-    <w:p>
-      <w:pPr>
-        <w:pStyle w:val="NoSpacing"/>
-        <w:jc w:val="both"/>
-      </w:pPr>
-      <w:r>
-        <w:t>6.8.4 Handling Head-on Approach . . . . . . . . . . . . . . . . . . . . 194</w:t>
-      </w:r>
-    </w:p>
-    <w:p>
-      <w:pPr>
-        <w:pStyle w:val="NoSpacing"/>
-        <w:jc w:val="both"/>
-      </w:pPr>
-      <w:r>
-        <w:t>6.8.5 Handling Converging Maneuver . . . . . . . . . . . . . . . . . . . 195</w:t>
-      </w:r>
-    </w:p>
-    <w:p>
-      <w:pPr>
-        <w:pStyle w:val="NoSpacing"/>
-        <w:jc w:val="both"/>
-      </w:pPr>
-      <w:r>
-        <w:t>6.8.6 Handling Overtake Maneuver . . . . . . . . . . . . . . . . . . . . 196</w:t>
-      </w:r>
-    </w:p>
-    <w:p>
-      <w:pPr>
-        <w:pStyle w:val="NoSpacing"/>
-        <w:jc w:val="both"/>
-      </w:pPr>
-      <w:r>
-        <w:t xml:space="preserve">6.8.7 Position </w:t>
-      </w:r>
-      <w:proofErr w:type="spellStart"/>
-      <w:r>
-        <w:t>Noti_cation</w:t>
-      </w:r>
-      <w:proofErr w:type="spellEnd"/>
-      <w:r>
-        <w:t xml:space="preserve"> . . . . . . . . . . . . . . . . . . . . . . . . . 198</w:t>
-      </w:r>
-    </w:p>
-    <w:p>
-      <w:pPr>
-        <w:pStyle w:val="NoSpacing"/>
-        <w:jc w:val="both"/>
-      </w:pPr>
-      <w:r>
-        <w:t>6.8.8 Collision Case . . . . . . . . . . . . . . . . . . . . . . . . . . . . 201</w:t>
-      </w:r>
-    </w:p>
-    <w:p>
-      <w:pPr>
-        <w:pStyle w:val="NoSpacing"/>
-        <w:jc w:val="both"/>
-      </w:pPr>
-      <w:commentRangeStart w:id="8"/>
+      <w:commentRangeEnd w:id="8"/>
+      <w:r>
+        <w:rPr>
+          <w:rStyle w:val="CommentReference"/>
+        </w:rPr>
+        <w:commentReference w:id="8"/>
+      </w:r>
+    </w:p>
+    <w:p>
+      <w:pPr>
+        <w:pStyle w:val="NoSpacing"/>
+        <w:jc w:val="both"/>
+      </w:pPr>
+      <w:r>
+        <w:t>6.9 Rule Engine . . . . . . . . . . . . . . . . . . . . . . . . . . . . . . . . . 211</w:t>
+      </w:r>
+    </w:p>
+    <w:p>
+      <w:pPr>
+        <w:pStyle w:val="NoSpacing"/>
+        <w:jc w:val="both"/>
+      </w:pPr>
+      <w:r>
+        <w:t>6.9.1 Architecture . . . . . . . . . . . . . . . . . . . . . . . . . . . . . 211</w:t>
+      </w:r>
+    </w:p>
+    <w:p>
+      <w:pPr>
+        <w:pStyle w:val="NoSpacing"/>
+        <w:jc w:val="both"/>
+      </w:pPr>
+      <w:r>
+        <w:t>6.9.2 Rule Implementation . . . . . . . . . . . . . . . . . . . . . . . . 213</w:t>
+      </w:r>
+    </w:p>
+    <w:p>
+      <w:pPr>
+        <w:pStyle w:val="NoSpacing"/>
+        <w:jc w:val="both"/>
+      </w:pPr>
       <w:commentRangeStart w:id="9"/>
-      <w:r>
-        <w:t>6.8.9 Weather Case . . . . . . . . . . . . . . . . . . . . . . . . . . . . . 209</w:t>
-      </w:r>
-      <w:commentRangeEnd w:id="8"/>
-      <w:r>
-        <w:rPr>
-          <w:rStyle w:val="CommentReference"/>
-        </w:rPr>
-        <w:commentReference w:id="8"/>
+      <w:commentRangeStart w:id="10"/>
+      <w:r>
+        <w:t>6.9.3 Rule: Detect Collision Cases . . . . . . . . . . . . . . . . . . . . 214</w:t>
+      </w:r>
+    </w:p>
+    <w:p>
+      <w:pPr>
+        <w:pStyle w:val="NoSpacing"/>
+        <w:jc w:val="both"/>
+      </w:pPr>
+      <w:r>
+        <w:t>6.9.4 Rule: Resolve Collision Case . . . . . . . . . . . . . . . . . . . . 217</w:t>
+      </w:r>
+    </w:p>
+    <w:p>
+      <w:pPr>
+        <w:pStyle w:val="NoSpacing"/>
+        <w:jc w:val="both"/>
+      </w:pPr>
+      <w:r>
+        <w:t>6.9.5 Rule: Close Collision Cases . . . . . . . . . . . . . . . . . . . . . 217</w:t>
+      </w:r>
+    </w:p>
+    <w:p>
+      <w:pPr>
+        <w:pStyle w:val="NoSpacing"/>
+        <w:jc w:val="both"/>
+      </w:pPr>
+      <w:r>
+        <w:t>6.9.6 Rule: Head on Approach . . . . . . . . . . . . . . . . . . . . . . 219</w:t>
+      </w:r>
+    </w:p>
+    <w:p>
+      <w:pPr>
+        <w:pStyle w:val="NoSpacing"/>
+        <w:jc w:val="both"/>
+      </w:pPr>
+      <w:r>
+        <w:t>6.9.7 Rule: Converging Maneuver . . . . . . . . . . . . . . . . . . . . . 221</w:t>
+      </w:r>
+    </w:p>
+    <w:p>
+      <w:pPr>
+        <w:pStyle w:val="NoSpacing"/>
+        <w:jc w:val="both"/>
+      </w:pPr>
+      <w:r>
+        <w:t>6.9.8 Rule: Overtake . . . . . . . . . . . . . . . . . . . . . . . . . . . . 221</w:t>
+      </w:r>
+    </w:p>
+    <w:p>
+      <w:pPr>
+        <w:pStyle w:val="NoSpacing"/>
+        <w:jc w:val="both"/>
+      </w:pPr>
+      <w:r>
+        <w:t>6.9.9 Rule: Right Plane Heading . . . . . . . . . . . . . . . . . . . . . 223</w:t>
+      </w:r>
+    </w:p>
+    <w:p>
+      <w:pPr>
+        <w:pStyle w:val="NoSpacing"/>
+        <w:jc w:val="both"/>
+      </w:pPr>
+      <w:r>
+        <w:t>6.9.10 Rule: Enforce safety margin . . . . . . . . . . . . . . . . . . . . . 226</w:t>
       </w:r>
       <w:commentRangeEnd w:id="9"/>
       <w:r>
@@ -422,120 +530,12 @@
         </w:rPr>
         <w:commentReference w:id="9"/>
       </w:r>
-    </w:p>
-    <w:p>
-      <w:pPr>
-        <w:pStyle w:val="NoSpacing"/>
-        <w:jc w:val="both"/>
-      </w:pPr>
-      <w:r>
-        <w:t>6.9 Rule Engine . . . . . . . . . . . . . . . . . . . . . . . . . . . . . . . . . 211</w:t>
-      </w:r>
-    </w:p>
-    <w:p>
-      <w:pPr>
-        <w:pStyle w:val="NoSpacing"/>
-        <w:jc w:val="both"/>
-      </w:pPr>
-      <w:r>
-        <w:t>6.9.1 Architecture . . . . . . . . . . . . . . . . . . . . . . . . . . . . . 211</w:t>
-      </w:r>
-    </w:p>
-    <w:p>
-      <w:pPr>
-        <w:pStyle w:val="NoSpacing"/>
-        <w:jc w:val="both"/>
-      </w:pPr>
-      <w:r>
-        <w:t>6.9.2 Rule Implementation . . . . . . . . . . . . . . . . . . . . . . . . 213</w:t>
-      </w:r>
-    </w:p>
-    <w:p>
-      <w:pPr>
-        <w:pStyle w:val="NoSpacing"/>
-        <w:jc w:val="both"/>
-      </w:pPr>
-      <w:commentRangeStart w:id="10"/>
-      <w:commentRangeStart w:id="11"/>
-      <w:r>
-        <w:t>6.9.3 Rule: Detect Collision Cases . . . . . . . . . . . . . . . . . . . . 214</w:t>
-      </w:r>
-    </w:p>
-    <w:p>
-      <w:pPr>
-        <w:pStyle w:val="NoSpacing"/>
-        <w:jc w:val="both"/>
-      </w:pPr>
-      <w:r>
-        <w:t>6.9.4 Rule: Resolve Collision Case . . . . . . . . . . . . . . . . . . . . 217</w:t>
-      </w:r>
-    </w:p>
-    <w:p>
-      <w:pPr>
-        <w:pStyle w:val="NoSpacing"/>
-        <w:jc w:val="both"/>
-      </w:pPr>
-      <w:r>
-        <w:t>6.9.5 Rule: Close Collision Cases . . . . . . . . . . . . . . . . . . . . . 217</w:t>
-      </w:r>
-    </w:p>
-    <w:p>
-      <w:pPr>
-        <w:pStyle w:val="NoSpacing"/>
-        <w:jc w:val="both"/>
-      </w:pPr>
-      <w:r>
-        <w:t>6.9.6 Rule: Head on Approach . . . . . . . . . . . . . . . . . . . . . . 219</w:t>
-      </w:r>
-    </w:p>
-    <w:p>
-      <w:pPr>
-        <w:pStyle w:val="NoSpacing"/>
-        <w:jc w:val="both"/>
-      </w:pPr>
-      <w:r>
-        <w:t>6.9.7 Rule: Converging Maneuver . . . . . . . . . . . . . . . . . . . . . 221</w:t>
-      </w:r>
-    </w:p>
-    <w:p>
-      <w:pPr>
-        <w:pStyle w:val="NoSpacing"/>
-        <w:jc w:val="both"/>
-      </w:pPr>
-      <w:r>
-        <w:t>6.9.8 Rule: Overtake . . . . . . . . . . . . . . . . . . . . . . . . . . . . 221</w:t>
-      </w:r>
-    </w:p>
-    <w:p>
-      <w:pPr>
-        <w:pStyle w:val="NoSpacing"/>
-        <w:jc w:val="both"/>
-      </w:pPr>
-      <w:r>
-        <w:t>6.9.9 Rule: Right Plane Heading . . . . . . . . . . . . . . . . . . . . . 223</w:t>
-      </w:r>
-    </w:p>
-    <w:p>
-      <w:pPr>
-        <w:pStyle w:val="NoSpacing"/>
-        <w:jc w:val="both"/>
-      </w:pPr>
-      <w:r>
-        <w:t>6.9.10 Rule: Enforce safety margin . . . . . . . . . . . . . . . . . . . . . 226</w:t>
-      </w:r>
       <w:commentRangeEnd w:id="10"/>
       <w:r>
         <w:rPr>
           <w:rStyle w:val="CommentReference"/>
         </w:rPr>
         <w:commentReference w:id="10"/>
-      </w:r>
-      <w:commentRangeEnd w:id="11"/>
-      <w:r>
-        <w:rPr>
-          <w:rStyle w:val="CommentReference"/>
-        </w:rPr>
-        <w:commentReference w:id="11"/>
       </w:r>
     </w:p>
     <w:p>
@@ -772,6 +772,7 @@
         <w:pStyle w:val="NoSpacing"/>
         <w:jc w:val="both"/>
       </w:pPr>
+      <w:commentRangeStart w:id="11"/>
       <w:r>
         <w:t xml:space="preserve">6.5 Static Obstacles and Constraints </w:t>
       </w:r>
@@ -911,6 +912,13 @@
         <w:tab/>
         <w:t>-&gt;</w:t>
       </w:r>
+      <w:commentRangeEnd w:id="11"/>
+      <w:r>
+        <w:rPr>
+          <w:rStyle w:val="CommentReference"/>
+        </w:rPr>
+        <w:commentReference w:id="11"/>
+      </w:r>
     </w:p>
     <w:p>
       <w:pPr>
@@ -932,6 +940,7 @@
         <w:pStyle w:val="NoSpacing"/>
         <w:jc w:val="both"/>
       </w:pPr>
+      <w:commentRangeStart w:id="12"/>
       <w:r>
         <w:t xml:space="preserve">6.7 Avoidance Concept </w:t>
       </w:r>
@@ -975,8 +984,18 @@
       </w:r>
       <w:r>
         <w:tab/>
+      </w:r>
+      <w:commentRangeStart w:id="13"/>
+      <w:r>
         <w:t>Move the data fusion to the previous section</w:t>
       </w:r>
+      <w:commentRangeEnd w:id="13"/>
+      <w:r>
+        <w:rPr>
+          <w:rStyle w:val="CommentReference"/>
+        </w:rPr>
+        <w:commentReference w:id="13"/>
+      </w:r>
     </w:p>
     <w:p>
       <w:pPr>
@@ -1046,24 +1065,32 @@
         <w:tab/>
         <w:t>-&gt;</w:t>
       </w:r>
-    </w:p>
-    <w:p>
-      <w:pPr>
-        <w:pStyle w:val="NoSpacing"/>
-        <w:jc w:val="both"/>
-      </w:pPr>
-    </w:p>
-    <w:p>
-      <w:pPr>
-        <w:pStyle w:val="NoSpacing"/>
-        <w:jc w:val="both"/>
-      </w:pPr>
-    </w:p>
-    <w:p>
-      <w:pPr>
-        <w:pStyle w:val="NoSpacing"/>
-        <w:jc w:val="both"/>
-      </w:pPr>
+      <w:commentRangeEnd w:id="12"/>
+      <w:r>
+        <w:rPr>
+          <w:rStyle w:val="CommentReference"/>
+        </w:rPr>
+        <w:commentReference w:id="12"/>
+      </w:r>
+    </w:p>
+    <w:p>
+      <w:pPr>
+        <w:pStyle w:val="NoSpacing"/>
+        <w:jc w:val="both"/>
+      </w:pPr>
+    </w:p>
+    <w:p>
+      <w:pPr>
+        <w:pStyle w:val="NoSpacing"/>
+        <w:jc w:val="both"/>
+      </w:pPr>
+    </w:p>
+    <w:p>
+      <w:pPr>
+        <w:pStyle w:val="NoSpacing"/>
+        <w:jc w:val="both"/>
+      </w:pPr>
+      <w:commentRangeStart w:id="14"/>
       <w:r>
         <w:t xml:space="preserve">6.8 UAS </w:t>
       </w:r>
@@ -1199,18 +1226,26 @@
         <w:tab/>
         <w:t>+Implementation</w:t>
       </w:r>
-    </w:p>
-    <w:p>
-      <w:pPr>
-        <w:pStyle w:val="NoSpacing"/>
-        <w:jc w:val="both"/>
-      </w:pPr>
-    </w:p>
-    <w:p>
-      <w:pPr>
-        <w:pStyle w:val="NoSpacing"/>
-        <w:jc w:val="both"/>
-      </w:pPr>
+      <w:commentRangeEnd w:id="14"/>
+      <w:r>
+        <w:rPr>
+          <w:rStyle w:val="CommentReference"/>
+        </w:rPr>
+        <w:commentReference w:id="14"/>
+      </w:r>
+    </w:p>
+    <w:p>
+      <w:pPr>
+        <w:pStyle w:val="NoSpacing"/>
+        <w:jc w:val="both"/>
+      </w:pPr>
+    </w:p>
+    <w:p>
+      <w:pPr>
+        <w:pStyle w:val="NoSpacing"/>
+        <w:jc w:val="both"/>
+      </w:pPr>
+      <w:commentRangeStart w:id="16"/>
       <w:r>
         <w:t xml:space="preserve">6.9 Rule Engine </w:t>
       </w:r>
@@ -1282,6 +1317,13 @@
       <w:r>
         <w:tab/>
         <w:t>Rule engine setup</w:t>
+      </w:r>
+      <w:commentRangeEnd w:id="16"/>
+      <w:r>
+        <w:rPr>
+          <w:rStyle w:val="CommentReference"/>
+        </w:rPr>
+        <w:commentReference w:id="16"/>
       </w:r>
     </w:p>
     <w:p>
@@ -1572,11 +1614,9 @@
       <w:r>
         <w:t>Grammar check required !!</w:t>
       </w:r>
-      <w:bookmarkStart w:id="3" w:name="_GoBack"/>
-      <w:bookmarkEnd w:id="3"/>
     </w:p>
   </w:comment>
-  <w:comment w:id="4" w:author="Gomola, Alojz (Alojz Gomola)" w:date="2019-01-22T16:33:00Z" w:initials="GA(G">
+  <w:comment w:id="3" w:author="Gomola, Alojz (Alojz Gomola)" w:date="2019-01-22T16:33:00Z" w:initials="GA(G">
     <w:p>
       <w:pPr>
         <w:pStyle w:val="CommentText"/>
@@ -1621,7 +1661,7 @@
       </w:r>
     </w:p>
   </w:comment>
-  <w:comment w:id="5" w:author="Gomola, Alojz (Alojz Gomola)" w:date="2019-01-23T10:19:00Z" w:initials="GA(G">
+  <w:comment w:id="4" w:author="Gomola, Alojz (Alojz Gomola)" w:date="2019-01-23T10:19:00Z" w:initials="GA(G">
     <w:p>
       <w:pPr>
         <w:pStyle w:val="CommentText"/>
@@ -1648,7 +1688,7 @@
       </w:r>
     </w:p>
   </w:comment>
-  <w:comment w:id="6" w:author="Gomola, Alojz (Alojz Gomola)" w:date="2019-01-22T16:34:00Z" w:initials="GA(G">
+  <w:comment w:id="5" w:author="Gomola, Alojz (Alojz Gomola)" w:date="2019-01-22T16:34:00Z" w:initials="GA(G">
     <w:p>
       <w:pPr>
         <w:pStyle w:val="CommentText"/>
@@ -1672,7 +1712,7 @@
       </w:r>
     </w:p>
   </w:comment>
-  <w:comment w:id="7" w:author="Gomola, Alojz (Alojz Gomola)" w:date="2019-01-23T11:23:00Z" w:initials="GA(G">
+  <w:comment w:id="6" w:author="Gomola, Alojz (Alojz Gomola)" w:date="2019-01-23T11:23:00Z" w:initials="GA(G">
     <w:p>
       <w:pPr>
         <w:pStyle w:val="CommentText"/>
@@ -1688,7 +1728,7 @@
       </w:r>
     </w:p>
   </w:comment>
-  <w:comment w:id="8" w:author="Gomola, Alojz (Alojz Gomola)" w:date="2019-01-22T16:39:00Z" w:initials="GA(G">
+  <w:comment w:id="7" w:author="Gomola, Alojz (Alojz Gomola)" w:date="2019-01-22T16:39:00Z" w:initials="GA(G">
     <w:p>
       <w:pPr>
         <w:pStyle w:val="CommentText"/>
@@ -1709,7 +1749,7 @@
       <w:proofErr w:type="spellEnd"/>
     </w:p>
   </w:comment>
-  <w:comment w:id="9" w:author="Gomola, Alojz (Alojz Gomola)" w:date="2019-01-23T11:45:00Z" w:initials="GA(G">
+  <w:comment w:id="8" w:author="Gomola, Alojz (Alojz Gomola)" w:date="2019-01-23T11:45:00Z" w:initials="GA(G">
     <w:p>
       <w:pPr>
         <w:pStyle w:val="CommentText"/>
@@ -1733,7 +1773,7 @@
       </w:r>
     </w:p>
   </w:comment>
-  <w:comment w:id="10" w:author="Gomola, Alojz (Alojz Gomola)" w:date="2019-01-22T16:40:00Z" w:initials="GA(G">
+  <w:comment w:id="9" w:author="Gomola, Alojz (Alojz Gomola)" w:date="2019-01-22T16:40:00Z" w:initials="GA(G">
     <w:p>
       <w:pPr>
         <w:pStyle w:val="CommentText"/>
@@ -1763,7 +1803,7 @@
       </w:pPr>
     </w:p>
   </w:comment>
-  <w:comment w:id="11" w:author="Gomola, Alojz (Alojz Gomola)" w:date="2019-01-23T11:45:00Z" w:initials="GA(G">
+  <w:comment w:id="10" w:author="Gomola, Alojz (Alojz Gomola)" w:date="2019-01-23T11:45:00Z" w:initials="GA(G">
     <w:p>
       <w:pPr>
         <w:pStyle w:val="CommentText"/>
@@ -1784,6 +1824,127 @@
       </w:pPr>
       <w:r>
         <w:t>Introduction ?</w:t>
+      </w:r>
+    </w:p>
+  </w:comment>
+  <w:comment w:id="11" w:author="Gomola, Alojz (Alojz Gomola)" w:date="2019-01-23T13:36:00Z" w:initials="GA(G">
+    <w:p>
+      <w:pPr>
+        <w:pStyle w:val="CommentText"/>
+      </w:pPr>
+      <w:r>
+        <w:rPr>
+          <w:rStyle w:val="CommentReference"/>
+        </w:rPr>
+        <w:annotationRef/>
+      </w:r>
+      <w:r>
+        <w:t>Done</w:t>
+      </w:r>
+      <w:r>
+        <w:t xml:space="preserve"> </w:t>
+      </w:r>
+    </w:p>
+    <w:p>
+      <w:pPr>
+        <w:pStyle w:val="CommentText"/>
+        <w:numPr>
+          <w:ilvl w:val="0"/>
+          <w:numId w:val="1"/>
+        </w:numPr>
+      </w:pPr>
+      <w:r>
+        <w:t>Check Grammar!!</w:t>
+      </w:r>
+    </w:p>
+  </w:comment>
+  <w:comment w:id="13" w:author="Gomola, Alojz (Alojz Gomola)" w:date="2019-01-23T13:36:00Z" w:initials="GA(G">
+    <w:p>
+      <w:pPr>
+        <w:pStyle w:val="CommentText"/>
+      </w:pPr>
+      <w:r>
+        <w:rPr>
+          <w:rStyle w:val="CommentReference"/>
+        </w:rPr>
+        <w:annotationRef/>
+      </w:r>
+      <w:r>
+        <w:t>Done</w:t>
+      </w:r>
+    </w:p>
+  </w:comment>
+  <w:comment w:id="12" w:author="Gomola, Alojz (Alojz Gomola)" w:date="2019-01-23T13:36:00Z" w:initials="GA(G">
+    <w:p>
+      <w:pPr>
+        <w:pStyle w:val="CommentText"/>
+      </w:pPr>
+      <w:r>
+        <w:rPr>
+          <w:rStyle w:val="CommentReference"/>
+        </w:rPr>
+        <w:annotationRef/>
+      </w:r>
+      <w:r>
+        <w:t>Done</w:t>
+      </w:r>
+    </w:p>
+  </w:comment>
+  <w:comment w:id="14" w:author="Gomola, Alojz (Alojz Gomola)" w:date="2019-01-23T14:45:00Z" w:initials="GA(G">
+    <w:p>
+      <w:pPr>
+        <w:pStyle w:val="CommentText"/>
+      </w:pPr>
+      <w:r>
+        <w:rPr>
+          <w:rStyle w:val="CommentReference"/>
+        </w:rPr>
+        <w:annotationRef/>
+      </w:r>
+      <w:r>
+        <w:t xml:space="preserve">Done </w:t>
+      </w:r>
+    </w:p>
+    <w:p>
+      <w:pPr>
+        <w:pStyle w:val="CommentText"/>
+        <w:numPr>
+          <w:ilvl w:val="0"/>
+          <w:numId w:val="1"/>
+        </w:numPr>
+      </w:pPr>
+      <w:bookmarkStart w:id="15" w:name="_GoBack"/>
+      <w:bookmarkEnd w:id="15"/>
+      <w:r>
+        <w:t>Movivation</w:t>
+      </w:r>
+    </w:p>
+  </w:comment>
+  <w:comment w:id="16" w:author="Gomola, Alojz (Alojz Gomola)" w:date="2019-01-23T14:44:00Z" w:initials="GA(G">
+    <w:p>
+      <w:pPr>
+        <w:pStyle w:val="CommentText"/>
+      </w:pPr>
+      <w:r>
+        <w:rPr>
+          <w:rStyle w:val="CommentReference"/>
+        </w:rPr>
+        <w:annotationRef/>
+      </w:r>
+      <w:r>
+        <w:t xml:space="preserve">Done </w:t>
+      </w:r>
+    </w:p>
+    <w:p>
+      <w:pPr>
+        <w:pStyle w:val="CommentText"/>
+        <w:numPr>
+          <w:ilvl w:val="0"/>
+          <w:numId w:val="1"/>
+        </w:numPr>
+      </w:pPr>
+      <w:r>
+        <w:t>Idea ?</w:t>
       </w:r>
     </w:p>
   </w:comment>
@@ -1802,6 +1963,11 @@
   <w15:commentEx w15:paraId="556B58BC" w15:paraIdParent="74C6EF65" w15:done="0"/>
   <w15:commentEx w15:paraId="0243167E" w15:done="0"/>
   <w15:commentEx w15:paraId="1A53EF35" w15:paraIdParent="0243167E" w15:done="0"/>
+  <w15:commentEx w15:paraId="118F4437" w15:done="0"/>
+  <w15:commentEx w15:paraId="061664E5" w15:done="0"/>
+  <w15:commentEx w15:paraId="4C55CABC" w15:done="0"/>
+  <w15:commentEx w15:paraId="003C59EF" w15:done="0"/>
+  <w15:commentEx w15:paraId="5E0923BA" w15:done="0"/>
 </w15:commentsEx>
 </file>
 

</xml_diff>

<commit_message>
[TASK] Clean build after name changes
</commit_message>
<xml_diff>
--- a/NotesJoao/2019-01-23 New Thesis order working/New Thesis order.docx
+++ b/NotesJoao/2019-01-23 New Thesis order working/New Thesis order.docx
@@ -11,15 +11,7 @@
         </w:rPr>
       </w:pPr>
       <w:r>
-        <w:t xml:space="preserve">Move to </w:t>
-      </w:r>
-      <w:proofErr w:type="spellStart"/>
-      <w:r>
-        <w:t>to</w:t>
-      </w:r>
-      <w:proofErr w:type="spellEnd"/>
-      <w:r>
-        <w:t xml:space="preserve"> the appendix -&gt; Gas them</w:t>
+        <w:t>Move to to the appendix -&gt; Gas them</w:t>
       </w:r>
     </w:p>
     <w:p>
@@ -136,15 +128,7 @@
         <w:jc w:val="both"/>
       </w:pPr>
       <w:r>
-        <w:t xml:space="preserve">6.6.1 Intruder </w:t>
-      </w:r>
-      <w:proofErr w:type="spellStart"/>
-      <w:r>
-        <w:t>Behaviour</w:t>
-      </w:r>
-      <w:proofErr w:type="spellEnd"/>
-      <w:r>
-        <w:t xml:space="preserve"> Prediction . . . . . . . . . . . . . . . . . . . 145</w:t>
+        <w:t>6.6.1 Intruder Behaviour Prediction . . . . . . . . . . . . . . . . . . . 145</w:t>
       </w:r>
     </w:p>
     <w:p>
@@ -275,15 +259,7 @@
         <w:jc w:val="both"/>
       </w:pPr>
       <w:r>
-        <w:t xml:space="preserve">6.8 UAS </w:t>
-      </w:r>
-      <w:proofErr w:type="spellStart"/>
-      <w:r>
-        <w:t>Tra_c</w:t>
-      </w:r>
-      <w:proofErr w:type="spellEnd"/>
-      <w:r>
-        <w:t xml:space="preserve"> Management . . . . . . . . . . . . . . . . . . . . . . . . . . 189</w:t>
+        <w:t>6.8 UAS Tra_c Management . . . . . . . . . . . . . . . . . . . . . . . . . . 189</w:t>
       </w:r>
     </w:p>
     <w:p>
@@ -303,32 +279,16 @@
       <w:commentRangeStart w:id="5"/>
       <w:commentRangeStart w:id="6"/>
       <w:r>
-        <w:t xml:space="preserve">6.8.2 Cooperative </w:t>
-      </w:r>
-      <w:proofErr w:type="spellStart"/>
-      <w:r>
-        <w:t>Conict</w:t>
-      </w:r>
-      <w:proofErr w:type="spellEnd"/>
-      <w:r>
-        <w:t xml:space="preserve"> Resolution . . . . . . . . . . . . . . . . . . 190</w:t>
-      </w:r>
-    </w:p>
-    <w:p>
-      <w:pPr>
-        <w:pStyle w:val="NoSpacing"/>
-        <w:jc w:val="both"/>
-      </w:pPr>
-      <w:r>
-        <w:t xml:space="preserve">6.8.3 Non-Cooperative </w:t>
-      </w:r>
-      <w:proofErr w:type="spellStart"/>
-      <w:r>
-        <w:t>Conict</w:t>
-      </w:r>
-      <w:proofErr w:type="spellEnd"/>
-      <w:r>
-        <w:t xml:space="preserve"> Resolution . . . . . . . . . . . . . . . . 192</w:t>
+        <w:t>6.8.2 Cooperative Conict Resolution . . . . . . . . . . . . . . . . . . 190</w:t>
+      </w:r>
+    </w:p>
+    <w:p>
+      <w:pPr>
+        <w:pStyle w:val="NoSpacing"/>
+        <w:jc w:val="both"/>
+      </w:pPr>
+      <w:r>
+        <w:t>6.8.3 Non-Cooperative Conict Resolution . . . . . . . . . . . . . . . . 192</w:t>
       </w:r>
       <w:commentRangeEnd w:id="5"/>
       <w:r>
@@ -378,15 +338,7 @@
         <w:jc w:val="both"/>
       </w:pPr>
       <w:r>
-        <w:t xml:space="preserve">6.8.7 Position </w:t>
-      </w:r>
-      <w:proofErr w:type="spellStart"/>
-      <w:r>
-        <w:t>Noti_cation</w:t>
-      </w:r>
-      <w:proofErr w:type="spellEnd"/>
-      <w:r>
-        <w:t xml:space="preserve"> . . . . . . . . . . . . . . . . . . . . . . . . . 198</w:t>
+        <w:t>6.8.7 Position Noti_cation . . . . . . . . . . . . . . . . . . . . . . . . . 198</w:t>
       </w:r>
     </w:p>
     <w:p>
@@ -548,6 +500,7 @@
         <w:pStyle w:val="NoSpacing"/>
         <w:jc w:val="both"/>
       </w:pPr>
+      <w:commentRangeStart w:id="11"/>
       <w:r>
         <w:lastRenderedPageBreak/>
         <w:t xml:space="preserve">6.4 Reach Set Approximation </w:t>
@@ -589,8 +542,18 @@
       </w:r>
       <w:r>
         <w:tab/>
+      </w:r>
+      <w:commentRangeStart w:id="12"/>
+      <w:r>
         <w:t>-&gt;           6.4.1 Trajectory approximation</w:t>
       </w:r>
+      <w:commentRangeEnd w:id="12"/>
+      <w:r>
+        <w:rPr>
+          <w:rStyle w:val="CommentReference"/>
+        </w:rPr>
+        <w:commentReference w:id="12"/>
+      </w:r>
     </w:p>
     <w:p>
       <w:pPr>
@@ -611,11 +574,9 @@
         <w:tab/>
         <w:t xml:space="preserve">6.4.2 </w:t>
       </w:r>
-      <w:proofErr w:type="spellStart"/>
-      <w:r>
-        <w:t>Distingtive</w:t>
-      </w:r>
-      <w:proofErr w:type="spellEnd"/>
+      <w:r>
+        <w:t>Distinctive</w:t>
+      </w:r>
       <w:r>
         <w:t xml:space="preserve"> properties of the trajectories</w:t>
       </w:r>
@@ -724,6 +685,9 @@
       </w:r>
       <w:r>
         <w:tab/>
+      </w:r>
+      <w:commentRangeStart w:id="13"/>
+      <w:r>
         <w:t>6.4.</w:t>
       </w:r>
       <w:r>
@@ -732,6 +696,13 @@
       <w:r>
         <w:t xml:space="preserve"> Tree merge operation</w:t>
       </w:r>
+      <w:commentRangeEnd w:id="13"/>
+      <w:r>
+        <w:rPr>
+          <w:rStyle w:val="CommentReference"/>
+        </w:rPr>
+        <w:commentReference w:id="13"/>
+      </w:r>
     </w:p>
     <w:p>
       <w:pPr>
@@ -753,26 +724,28 @@
       </w:r>
       <w:r>
         <w:tab/>
-        <w:t xml:space="preserve">6.4.6 ACAS-X like Reach set </w:t>
-      </w:r>
-      <w:proofErr w:type="spellStart"/>
-      <w:r>
-        <w:t>aproximation</w:t>
-      </w:r>
-      <w:proofErr w:type="spellEnd"/>
-    </w:p>
-    <w:p>
-      <w:pPr>
-        <w:pStyle w:val="NoSpacing"/>
-        <w:jc w:val="both"/>
-      </w:pPr>
-    </w:p>
-    <w:p>
-      <w:pPr>
-        <w:pStyle w:val="NoSpacing"/>
-        <w:jc w:val="both"/>
-      </w:pPr>
-      <w:commentRangeStart w:id="11"/>
+        <w:t>6.4.6 ACAS-X like Reach set aproximation</w:t>
+      </w:r>
+      <w:commentRangeEnd w:id="11"/>
+      <w:r>
+        <w:rPr>
+          <w:rStyle w:val="CommentReference"/>
+        </w:rPr>
+        <w:commentReference w:id="11"/>
+      </w:r>
+    </w:p>
+    <w:p>
+      <w:pPr>
+        <w:pStyle w:val="NoSpacing"/>
+        <w:jc w:val="both"/>
+      </w:pPr>
+    </w:p>
+    <w:p>
+      <w:pPr>
+        <w:pStyle w:val="NoSpacing"/>
+        <w:jc w:val="both"/>
+      </w:pPr>
+      <w:commentRangeStart w:id="15"/>
       <w:r>
         <w:t xml:space="preserve">6.5 Static Obstacles and Constraints </w:t>
       </w:r>
@@ -895,15 +868,7 @@
         <w:jc w:val="both"/>
       </w:pPr>
       <w:r>
-        <w:t xml:space="preserve">6.6.1 Intruder </w:t>
-      </w:r>
-      <w:proofErr w:type="spellStart"/>
-      <w:r>
-        <w:t>Behaviour</w:t>
-      </w:r>
-      <w:proofErr w:type="spellEnd"/>
-      <w:r>
-        <w:t xml:space="preserve"> Prediction </w:t>
+        <w:t xml:space="preserve">6.6.1 Intruder Behaviour Prediction </w:t>
       </w:r>
       <w:r>
         <w:tab/>
@@ -912,12 +877,12 @@
         <w:tab/>
         <w:t>-&gt;</w:t>
       </w:r>
-      <w:commentRangeEnd w:id="11"/>
-      <w:r>
-        <w:rPr>
-          <w:rStyle w:val="CommentReference"/>
-        </w:rPr>
-        <w:commentReference w:id="11"/>
+      <w:commentRangeEnd w:id="15"/>
+      <w:r>
+        <w:rPr>
+          <w:rStyle w:val="CommentReference"/>
+        </w:rPr>
+        <w:commentReference w:id="15"/>
       </w:r>
     </w:p>
     <w:p>
@@ -940,7 +905,7 @@
         <w:pStyle w:val="NoSpacing"/>
         <w:jc w:val="both"/>
       </w:pPr>
-      <w:commentRangeStart w:id="12"/>
+      <w:commentRangeStart w:id="16"/>
       <w:r>
         <w:t xml:space="preserve">6.7 Avoidance Concept </w:t>
       </w:r>
@@ -985,16 +950,16 @@
       <w:r>
         <w:tab/>
       </w:r>
-      <w:commentRangeStart w:id="13"/>
+      <w:commentRangeStart w:id="17"/>
       <w:r>
         <w:t>Move the data fusion to the previous section</w:t>
       </w:r>
-      <w:commentRangeEnd w:id="13"/>
-      <w:r>
-        <w:rPr>
-          <w:rStyle w:val="CommentReference"/>
-        </w:rPr>
-        <w:commentReference w:id="13"/>
+      <w:commentRangeEnd w:id="17"/>
+      <w:r>
+        <w:rPr>
+          <w:rStyle w:val="CommentReference"/>
+        </w:rPr>
+        <w:commentReference w:id="17"/>
       </w:r>
     </w:p>
     <w:p>
@@ -1065,42 +1030,34 @@
         <w:tab/>
         <w:t>-&gt;</w:t>
       </w:r>
-      <w:commentRangeEnd w:id="12"/>
-      <w:r>
-        <w:rPr>
-          <w:rStyle w:val="CommentReference"/>
-        </w:rPr>
-        <w:commentReference w:id="12"/>
-      </w:r>
-    </w:p>
-    <w:p>
-      <w:pPr>
-        <w:pStyle w:val="NoSpacing"/>
-        <w:jc w:val="both"/>
-      </w:pPr>
-    </w:p>
-    <w:p>
-      <w:pPr>
-        <w:pStyle w:val="NoSpacing"/>
-        <w:jc w:val="both"/>
-      </w:pPr>
-    </w:p>
-    <w:p>
-      <w:pPr>
-        <w:pStyle w:val="NoSpacing"/>
-        <w:jc w:val="both"/>
-      </w:pPr>
-      <w:commentRangeStart w:id="14"/>
-      <w:r>
-        <w:t xml:space="preserve">6.8 UAS </w:t>
-      </w:r>
-      <w:proofErr w:type="spellStart"/>
-      <w:r>
-        <w:t>Tra_c</w:t>
-      </w:r>
-      <w:proofErr w:type="spellEnd"/>
-      <w:r>
-        <w:t xml:space="preserve"> Management </w:t>
+      <w:commentRangeEnd w:id="16"/>
+      <w:r>
+        <w:rPr>
+          <w:rStyle w:val="CommentReference"/>
+        </w:rPr>
+        <w:commentReference w:id="16"/>
+      </w:r>
+    </w:p>
+    <w:p>
+      <w:pPr>
+        <w:pStyle w:val="NoSpacing"/>
+        <w:jc w:val="both"/>
+      </w:pPr>
+    </w:p>
+    <w:p>
+      <w:pPr>
+        <w:pStyle w:val="NoSpacing"/>
+        <w:jc w:val="both"/>
+      </w:pPr>
+    </w:p>
+    <w:p>
+      <w:pPr>
+        <w:pStyle w:val="NoSpacing"/>
+        <w:jc w:val="both"/>
+      </w:pPr>
+      <w:commentRangeStart w:id="18"/>
+      <w:r>
+        <w:t xml:space="preserve">6.8 UAS Tra_c Management </w:t>
       </w:r>
       <w:r>
         <w:tab/>
@@ -1176,15 +1133,7 @@
         <w:jc w:val="both"/>
       </w:pPr>
       <w:r>
-        <w:t xml:space="preserve">6.8.7 Position </w:t>
-      </w:r>
-      <w:proofErr w:type="spellStart"/>
-      <w:r>
-        <w:t>Noti_cation</w:t>
-      </w:r>
-      <w:proofErr w:type="spellEnd"/>
-      <w:r>
-        <w:t xml:space="preserve"> </w:t>
+        <w:t xml:space="preserve">6.8.7 Position Noti_cation </w:t>
       </w:r>
       <w:r>
         <w:tab/>
@@ -1226,26 +1175,26 @@
         <w:tab/>
         <w:t>+Implementation</w:t>
       </w:r>
-      <w:commentRangeEnd w:id="14"/>
-      <w:r>
-        <w:rPr>
-          <w:rStyle w:val="CommentReference"/>
-        </w:rPr>
-        <w:commentReference w:id="14"/>
-      </w:r>
-    </w:p>
-    <w:p>
-      <w:pPr>
-        <w:pStyle w:val="NoSpacing"/>
-        <w:jc w:val="both"/>
-      </w:pPr>
-    </w:p>
-    <w:p>
-      <w:pPr>
-        <w:pStyle w:val="NoSpacing"/>
-        <w:jc w:val="both"/>
-      </w:pPr>
-      <w:commentRangeStart w:id="16"/>
+      <w:commentRangeEnd w:id="18"/>
+      <w:r>
+        <w:rPr>
+          <w:rStyle w:val="CommentReference"/>
+        </w:rPr>
+        <w:commentReference w:id="18"/>
+      </w:r>
+    </w:p>
+    <w:p>
+      <w:pPr>
+        <w:pStyle w:val="NoSpacing"/>
+        <w:jc w:val="both"/>
+      </w:pPr>
+    </w:p>
+    <w:p>
+      <w:pPr>
+        <w:pStyle w:val="NoSpacing"/>
+        <w:jc w:val="both"/>
+      </w:pPr>
+      <w:commentRangeStart w:id="19"/>
       <w:r>
         <w:t xml:space="preserve">6.9 Rule Engine </w:t>
       </w:r>
@@ -1318,12 +1267,12 @@
         <w:tab/>
         <w:t>Rule engine setup</w:t>
       </w:r>
-      <w:commentRangeEnd w:id="16"/>
-      <w:r>
-        <w:rPr>
-          <w:rStyle w:val="CommentReference"/>
-        </w:rPr>
-        <w:commentReference w:id="16"/>
+      <w:commentRangeEnd w:id="19"/>
+      <w:r>
+        <w:rPr>
+          <w:rStyle w:val="CommentReference"/>
+        </w:rPr>
+        <w:commentReference w:id="19"/>
       </w:r>
     </w:p>
     <w:p>
@@ -1395,15 +1344,7 @@
         <w:t xml:space="preserve">A3 </w:t>
       </w:r>
       <w:r>
-        <w:t xml:space="preserve">6.8.2 Cooperative </w:t>
-      </w:r>
-      <w:proofErr w:type="spellStart"/>
-      <w:r>
-        <w:t>Conict</w:t>
-      </w:r>
-      <w:proofErr w:type="spellEnd"/>
-      <w:r>
-        <w:t xml:space="preserve"> Resolution . . . . . . . . . . . . . . . . . . 190</w:t>
+        <w:t>6.8.2 Cooperative Conict Resolution . . . . . . . . . . . . . . . . . . 190</w:t>
       </w:r>
     </w:p>
     <w:p>
@@ -1415,15 +1356,7 @@
         <w:t xml:space="preserve">A3 </w:t>
       </w:r>
       <w:r>
-        <w:t xml:space="preserve">6.8.3 Non-Cooperative </w:t>
-      </w:r>
-      <w:proofErr w:type="spellStart"/>
-      <w:r>
-        <w:t>Conict</w:t>
-      </w:r>
-      <w:proofErr w:type="spellEnd"/>
-      <w:r>
-        <w:t xml:space="preserve"> Resolution . . . . . . . . . . . . . . . . 192</w:t>
+        <w:t>6.8.3 Non-Cooperative Conict Resolution . . . . . . . . . . . . . . . . 192</w:t>
       </w:r>
     </w:p>
     <w:p>
@@ -1740,13 +1673,8 @@
         <w:annotationRef/>
       </w:r>
       <w:r>
-        <w:t xml:space="preserve">Appendix Additional UTM and Rule engine </w:t>
-      </w:r>
-      <w:proofErr w:type="spellStart"/>
-      <w:r>
-        <w:t>funcitonality</w:t>
-      </w:r>
-      <w:proofErr w:type="spellEnd"/>
+        <w:t>Appendix Additional UTM and Rule engine funcitonality</w:t>
+      </w:r>
     </w:p>
   </w:comment>
   <w:comment w:id="8" w:author="Gomola, Alojz (Alojz Gomola)" w:date="2019-01-23T11:45:00Z" w:initials="GA(G">
@@ -1827,7 +1755,7 @@
       </w:r>
     </w:p>
   </w:comment>
-  <w:comment w:id="11" w:author="Gomola, Alojz (Alojz Gomola)" w:date="2019-01-23T13:36:00Z" w:initials="GA(G">
+  <w:comment w:id="12" w:author="Gomola, Alojz (Alojz Gomola)" w:date="2019-01-23T14:49:00Z" w:initials="GA(G">
     <w:p>
       <w:pPr>
         <w:pStyle w:val="CommentText"/>
@@ -1839,10 +1767,52 @@
         <w:annotationRef/>
       </w:r>
       <w:r>
+        <w:rPr>
+          <w:b/>
+          <w:bCs/>
+          <w:color w:val="0000CC"/>
+        </w:rPr>
+        <w:t>Trajectory Set Approximation of Reach Set</w:t>
+      </w:r>
+      <w:r>
+        <w:rPr>
+          <w:b/>
+          <w:bCs/>
+          <w:color w:val="0000CC"/>
+        </w:rPr>
+        <w:t xml:space="preserve"> -  be</w:t>
+      </w:r>
+    </w:p>
+  </w:comment>
+  <w:comment w:id="13" w:author="Gomola, Alojz (Alojz Gomola)" w:date="2019-01-23T15:03:00Z" w:initials="GA(G">
+    <w:p>
+      <w:pPr>
+        <w:pStyle w:val="CommentText"/>
+      </w:pPr>
+      <w:r>
+        <w:rPr>
+          <w:rStyle w:val="CommentReference"/>
+        </w:rPr>
+        <w:annotationRef/>
+      </w:r>
+      <w:r>
+        <w:t>Tree merge function – combined RSA</w:t>
+      </w:r>
+    </w:p>
+  </w:comment>
+  <w:comment w:id="11" w:author="Gomola, Alojz (Alojz Gomola)" w:date="2019-01-23T15:22:00Z" w:initials="GA(G">
+    <w:p>
+      <w:pPr>
+        <w:pStyle w:val="CommentText"/>
+      </w:pPr>
+      <w:r>
+        <w:rPr>
+          <w:rStyle w:val="CommentReference"/>
+        </w:rPr>
+        <w:annotationRef/>
+      </w:r>
+      <w:r>
         <w:t>Done</w:t>
-      </w:r>
-      <w:r>
-        <w:t xml:space="preserve"> </w:t>
       </w:r>
     </w:p>
     <w:p>
@@ -1854,11 +1824,13 @@
         </w:numPr>
       </w:pPr>
       <w:r>
-        <w:t>Check Grammar!!</w:t>
-      </w:r>
+        <w:t>Grammar check</w:t>
+      </w:r>
+      <w:bookmarkStart w:id="14" w:name="_GoBack"/>
+      <w:bookmarkEnd w:id="14"/>
     </w:p>
   </w:comment>
-  <w:comment w:id="13" w:author="Gomola, Alojz (Alojz Gomola)" w:date="2019-01-23T13:36:00Z" w:initials="GA(G">
+  <w:comment w:id="15" w:author="Gomola, Alojz (Alojz Gomola)" w:date="2019-01-23T13:36:00Z" w:initials="GA(G">
     <w:p>
       <w:pPr>
         <w:pStyle w:val="CommentText"/>
@@ -1872,37 +1844,8 @@
       <w:r>
         <w:t>Done</w:t>
       </w:r>
-    </w:p>
-  </w:comment>
-  <w:comment w:id="12" w:author="Gomola, Alojz (Alojz Gomola)" w:date="2019-01-23T13:36:00Z" w:initials="GA(G">
-    <w:p>
-      <w:pPr>
-        <w:pStyle w:val="CommentText"/>
-      </w:pPr>
-      <w:r>
-        <w:rPr>
-          <w:rStyle w:val="CommentReference"/>
-        </w:rPr>
-        <w:annotationRef/>
-      </w:r>
-      <w:r>
-        <w:t>Done</w:t>
-      </w:r>
-    </w:p>
-  </w:comment>
-  <w:comment w:id="14" w:author="Gomola, Alojz (Alojz Gomola)" w:date="2019-01-23T14:45:00Z" w:initials="GA(G">
-    <w:p>
-      <w:pPr>
-        <w:pStyle w:val="CommentText"/>
-      </w:pPr>
-      <w:r>
-        <w:rPr>
-          <w:rStyle w:val="CommentReference"/>
-        </w:rPr>
-        <w:annotationRef/>
-      </w:r>
-      <w:r>
-        <w:t xml:space="preserve">Done </w:t>
+      <w:r>
+        <w:t xml:space="preserve"> </w:t>
       </w:r>
     </w:p>
     <w:p>
@@ -1913,14 +1856,72 @@
           <w:numId w:val="1"/>
         </w:numPr>
       </w:pPr>
-      <w:bookmarkStart w:id="15" w:name="_GoBack"/>
-      <w:bookmarkEnd w:id="15"/>
+      <w:r>
+        <w:t>Check Grammar!!</w:t>
+      </w:r>
+    </w:p>
+  </w:comment>
+  <w:comment w:id="17" w:author="Gomola, Alojz (Alojz Gomola)" w:date="2019-01-23T13:36:00Z" w:initials="GA(G">
+    <w:p>
+      <w:pPr>
+        <w:pStyle w:val="CommentText"/>
+      </w:pPr>
+      <w:r>
+        <w:rPr>
+          <w:rStyle w:val="CommentReference"/>
+        </w:rPr>
+        <w:annotationRef/>
+      </w:r>
+      <w:r>
+        <w:t>Done</w:t>
+      </w:r>
+    </w:p>
+  </w:comment>
+  <w:comment w:id="16" w:author="Gomola, Alojz (Alojz Gomola)" w:date="2019-01-23T13:36:00Z" w:initials="GA(G">
+    <w:p>
+      <w:pPr>
+        <w:pStyle w:val="CommentText"/>
+      </w:pPr>
+      <w:r>
+        <w:rPr>
+          <w:rStyle w:val="CommentReference"/>
+        </w:rPr>
+        <w:annotationRef/>
+      </w:r>
+      <w:r>
+        <w:t>Done</w:t>
+      </w:r>
+    </w:p>
+  </w:comment>
+  <w:comment w:id="18" w:author="Gomola, Alojz (Alojz Gomola)" w:date="2019-01-23T14:45:00Z" w:initials="GA(G">
+    <w:p>
+      <w:pPr>
+        <w:pStyle w:val="CommentText"/>
+      </w:pPr>
+      <w:r>
+        <w:rPr>
+          <w:rStyle w:val="CommentReference"/>
+        </w:rPr>
+        <w:annotationRef/>
+      </w:r>
+      <w:r>
+        <w:t xml:space="preserve">Done </w:t>
+      </w:r>
+    </w:p>
+    <w:p>
+      <w:pPr>
+        <w:pStyle w:val="CommentText"/>
+        <w:numPr>
+          <w:ilvl w:val="0"/>
+          <w:numId w:val="1"/>
+        </w:numPr>
+      </w:pPr>
       <w:r>
         <w:t>Movivation</w:t>
       </w:r>
     </w:p>
   </w:comment>
-  <w:comment w:id="16" w:author="Gomola, Alojz (Alojz Gomola)" w:date="2019-01-23T14:44:00Z" w:initials="GA(G">
+  <w:comment w:id="19" w:author="Gomola, Alojz (Alojz Gomola)" w:date="2019-01-23T14:44:00Z" w:initials="GA(G">
     <w:p>
       <w:pPr>
         <w:pStyle w:val="CommentText"/>
@@ -1963,6 +1964,9 @@
   <w15:commentEx w15:paraId="556B58BC" w15:paraIdParent="74C6EF65" w15:done="0"/>
   <w15:commentEx w15:paraId="0243167E" w15:done="0"/>
   <w15:commentEx w15:paraId="1A53EF35" w15:paraIdParent="0243167E" w15:done="0"/>
+  <w15:commentEx w15:paraId="10F515AE" w15:done="0"/>
+  <w15:commentEx w15:paraId="724B1845" w15:done="0"/>
+  <w15:commentEx w15:paraId="25E54948" w15:done="0"/>
   <w15:commentEx w15:paraId="118F4437" w15:done="0"/>
   <w15:commentEx w15:paraId="061664E5" w15:done="0"/>
   <w15:commentEx w15:paraId="4C55CABC" w15:done="0"/>
@@ -2927,4 +2931,16 @@
     </a:ext>
   </a:extLst>
 </a:theme>
+</file>
+
+<file path=customXml/item1.xml><?xml version="1.0" encoding="utf-8"?>
+<b:Sources xmlns:b="http://schemas.openxmlformats.org/officeDocument/2006/bibliography" xmlns="http://schemas.openxmlformats.org/officeDocument/2006/bibliography" SelectedStyle="\APASixthEditionOfficeOnline.xsl" StyleName="APA" Version="6"/>
+</file>
+
+<file path=customXml/itemProps1.xml><?xml version="1.0" encoding="utf-8"?>
+<ds:datastoreItem xmlns:ds="http://schemas.openxmlformats.org/officeDocument/2006/customXml" ds:itemID="{84C9EB94-E609-4C34-8E13-33864679CF34}">
+  <ds:schemaRefs>
+    <ds:schemaRef ds:uri="http://schemas.openxmlformats.org/officeDocument/2006/bibliography"/>
+  </ds:schemaRefs>
+</ds:datastoreItem>
 </file>
</xml_diff>

<commit_message>
[Clean build] Finished grammar check  - clean thesis delivery
</commit_message>
<xml_diff>
--- a/NotesJoao/2019-01-23 New Thesis order working/New Thesis order.docx
+++ b/NotesJoao/2019-01-23 New Thesis order working/New Thesis order.docx
@@ -11,15 +11,7 @@
         </w:rPr>
       </w:pPr>
       <w:r>
-        <w:t xml:space="preserve">Move to </w:t>
-      </w:r>
-      <w:proofErr w:type="spellStart"/>
-      <w:r>
-        <w:t>to</w:t>
-      </w:r>
-      <w:proofErr w:type="spellEnd"/>
-      <w:r>
-        <w:t xml:space="preserve"> the appendix -&gt; Gas them</w:t>
+        <w:t>Move to to the appendix -&gt; Gas them</w:t>
       </w:r>
     </w:p>
     <w:p>
@@ -136,15 +128,7 @@
         <w:jc w:val="both"/>
       </w:pPr>
       <w:r>
-        <w:t xml:space="preserve">6.6.1 Intruder </w:t>
-      </w:r>
-      <w:proofErr w:type="spellStart"/>
-      <w:r>
-        <w:t>Behaviour</w:t>
-      </w:r>
-      <w:proofErr w:type="spellEnd"/>
-      <w:r>
-        <w:t xml:space="preserve"> Prediction . . . . . . . . . . . . . . . . . . . 145</w:t>
+        <w:t>6.6.1 Intruder Behaviour Prediction . . . . . . . . . . . . . . . . . . . 145</w:t>
       </w:r>
     </w:p>
     <w:p>
@@ -275,15 +259,7 @@
         <w:jc w:val="both"/>
       </w:pPr>
       <w:r>
-        <w:t xml:space="preserve">6.8 UAS </w:t>
-      </w:r>
-      <w:proofErr w:type="spellStart"/>
-      <w:r>
-        <w:t>Tra_c</w:t>
-      </w:r>
-      <w:proofErr w:type="spellEnd"/>
-      <w:r>
-        <w:t xml:space="preserve"> Management . . . . . . . . . . . . . . . . . . . . . . . . . . 189</w:t>
+        <w:t>6.8 UAS Tra_c Management . . . . . . . . . . . . . . . . . . . . . . . . . . 189</w:t>
       </w:r>
     </w:p>
     <w:p>
@@ -303,32 +279,16 @@
       <w:commentRangeStart w:id="5"/>
       <w:commentRangeStart w:id="6"/>
       <w:r>
-        <w:t xml:space="preserve">6.8.2 Cooperative </w:t>
-      </w:r>
-      <w:proofErr w:type="spellStart"/>
-      <w:r>
-        <w:t>Conict</w:t>
-      </w:r>
-      <w:proofErr w:type="spellEnd"/>
-      <w:r>
-        <w:t xml:space="preserve"> Resolution . . . . . . . . . . . . . . . . . . 190</w:t>
-      </w:r>
-    </w:p>
-    <w:p>
-      <w:pPr>
-        <w:pStyle w:val="NoSpacing"/>
-        <w:jc w:val="both"/>
-      </w:pPr>
-      <w:r>
-        <w:t xml:space="preserve">6.8.3 Non-Cooperative </w:t>
-      </w:r>
-      <w:proofErr w:type="spellStart"/>
-      <w:r>
-        <w:t>Conict</w:t>
-      </w:r>
-      <w:proofErr w:type="spellEnd"/>
-      <w:r>
-        <w:t xml:space="preserve"> Resolution . . . . . . . . . . . . . . . . 192</w:t>
+        <w:t>6.8.2 Cooperative Conict Resolution . . . . . . . . . . . . . . . . . . 190</w:t>
+      </w:r>
+    </w:p>
+    <w:p>
+      <w:pPr>
+        <w:pStyle w:val="NoSpacing"/>
+        <w:jc w:val="both"/>
+      </w:pPr>
+      <w:r>
+        <w:t>6.8.3 Non-Cooperative Conict Resolution . . . . . . . . . . . . . . . . 192</w:t>
       </w:r>
       <w:commentRangeEnd w:id="5"/>
       <w:r>
@@ -378,15 +338,7 @@
         <w:jc w:val="both"/>
       </w:pPr>
       <w:r>
-        <w:t xml:space="preserve">6.8.7 Position </w:t>
-      </w:r>
-      <w:proofErr w:type="spellStart"/>
-      <w:r>
-        <w:t>Noti_cation</w:t>
-      </w:r>
-      <w:proofErr w:type="spellEnd"/>
-      <w:r>
-        <w:t xml:space="preserve"> . . . . . . . . . . . . . . . . . . . . . . . . . 198</w:t>
+        <w:t>6.8.7 Position Noti_cation . . . . . . . . . . . . . . . . . . . . . . . . . 198</w:t>
       </w:r>
     </w:p>
     <w:p>
@@ -567,35 +519,182 @@
         <w:tab/>
         <w:t>6.4 Reach Set Approximation</w:t>
       </w:r>
-      <w:bookmarkStart w:id="12" w:name="_GoBack"/>
-      <w:bookmarkEnd w:id="12"/>
-    </w:p>
-    <w:p>
-      <w:pPr>
-        <w:pStyle w:val="NoSpacing"/>
-        <w:jc w:val="both"/>
-      </w:pPr>
-      <w:r>
-        <w:tab/>
-      </w:r>
-      <w:r>
-        <w:tab/>
-      </w:r>
-      <w:r>
-        <w:tab/>
-      </w:r>
-      <w:r>
-        <w:tab/>
-      </w:r>
-      <w:r>
-        <w:tab/>
+    </w:p>
+    <w:p>
+      <w:pPr>
+        <w:pStyle w:val="NoSpacing"/>
+        <w:jc w:val="both"/>
+      </w:pPr>
+      <w:r>
+        <w:tab/>
+      </w:r>
+      <w:r>
+        <w:tab/>
+      </w:r>
+      <w:r>
+        <w:tab/>
+      </w:r>
+      <w:r>
+        <w:tab/>
+      </w:r>
+      <w:r>
+        <w:tab/>
+      </w:r>
+      <w:r>
+        <w:tab/>
+      </w:r>
+      <w:commentRangeStart w:id="12"/>
+      <w:r>
+        <w:t>-&gt;           6.4.1 Trajectory approximation</w:t>
+      </w:r>
+      <w:commentRangeEnd w:id="12"/>
+      <w:r>
+        <w:rPr>
+          <w:rStyle w:val="CommentReference"/>
+        </w:rPr>
+        <w:commentReference w:id="12"/>
+      </w:r>
+    </w:p>
+    <w:p>
+      <w:pPr>
+        <w:pStyle w:val="NoSpacing"/>
+        <w:jc w:val="both"/>
+      </w:pPr>
+      <w:r>
+        <w:t xml:space="preserve">6.4.1 Reach Set Performance Criteria </w:t>
+      </w:r>
+      <w:r>
+        <w:tab/>
+      </w:r>
+      <w:r>
+        <w:tab/>
+        <w:t>-&gt;</w:t>
+      </w:r>
+      <w:r>
+        <w:tab/>
+        <w:t xml:space="preserve">6.4.2 </w:t>
+      </w:r>
+      <w:r>
+        <w:t>Distinctive</w:t>
+      </w:r>
+      <w:r>
+        <w:t xml:space="preserve"> properties of the trajectories</w:t>
+      </w:r>
+    </w:p>
+    <w:p>
+      <w:pPr>
+        <w:pStyle w:val="NoSpacing"/>
+        <w:jc w:val="both"/>
+      </w:pPr>
+      <w:r>
+        <w:t xml:space="preserve">6.4.2 Constrained Trajectory Expansion </w:t>
+      </w:r>
+      <w:r>
+        <w:tab/>
+      </w:r>
+      <w:r>
+        <w:tab/>
+        <w:t>-&gt;</w:t>
+      </w:r>
+      <w:r>
+        <w:tab/>
+        <w:t>6.4.3 Heuristic trajectory Tree building</w:t>
+      </w:r>
+    </w:p>
+    <w:p>
+      <w:pPr>
+        <w:pStyle w:val="NoSpacing"/>
+        <w:jc w:val="both"/>
+      </w:pPr>
+      <w:r>
+        <w:t xml:space="preserve">6.4.3 Chaotic Reach set </w:t>
+      </w:r>
+      <w:r>
+        <w:tab/>
+      </w:r>
+      <w:r>
+        <w:tab/>
+      </w:r>
+      <w:r>
+        <w:tab/>
+      </w:r>
+      <w:r>
+        <w:tab/>
+        <w:t>-&gt;</w:t>
+      </w:r>
+      <w:r>
+        <w:tab/>
+        <w:t xml:space="preserve">6.4.4 </w:t>
+      </w:r>
+      <w:r>
+        <w:t>Coverage-maximizing</w:t>
+      </w:r>
+      <w:r>
+        <w:t xml:space="preserve"> Reach set Approximation</w:t>
+      </w:r>
+      <w:r>
+        <w:tab/>
+      </w:r>
+    </w:p>
+    <w:p>
+      <w:pPr>
+        <w:pStyle w:val="NoSpacing"/>
+        <w:jc w:val="both"/>
+      </w:pPr>
+      <w:r>
+        <w:t xml:space="preserve">6.4.4 Harmonic Reach set </w:t>
+      </w:r>
+      <w:r>
+        <w:tab/>
+      </w:r>
+      <w:r>
+        <w:tab/>
+      </w:r>
+      <w:r>
+        <w:tab/>
+        <w:t>-&gt;</w:t>
+      </w:r>
+      <w:r>
+        <w:tab/>
+        <w:t xml:space="preserve">6.4.5 </w:t>
+      </w:r>
+      <w:r>
+        <w:t>Turn minimizing</w:t>
+      </w:r>
+      <w:r>
+        <w:t xml:space="preserve"> Reach set Approximation</w:t>
+      </w:r>
+    </w:p>
+    <w:p>
+      <w:pPr>
+        <w:pStyle w:val="NoSpacing"/>
+        <w:jc w:val="both"/>
+      </w:pPr>
+      <w:r>
+        <w:t xml:space="preserve">6.4.5 Combined Reach Set </w:t>
+      </w:r>
+      <w:r>
+        <w:tab/>
+      </w:r>
+      <w:r>
+        <w:tab/>
+      </w:r>
+      <w:r>
+        <w:tab/>
+        <w:t>-&gt;</w:t>
       </w:r>
       <w:r>
         <w:tab/>
       </w:r>
       <w:commentRangeStart w:id="13"/>
       <w:r>
-        <w:t>-&gt;           6.4.1 Trajectory approximation</w:t>
+        <w:t>6.4.</w:t>
+      </w:r>
+      <w:r>
+        <w:t>7</w:t>
+      </w:r>
+      <w:r>
+        <w:t xml:space="preserve"> Tree merge operation</w:t>
       </w:r>
       <w:commentRangeEnd w:id="13"/>
       <w:r>
@@ -611,7 +710,10 @@
         <w:jc w:val="both"/>
       </w:pPr>
       <w:r>
-        <w:t xml:space="preserve">6.4.1 Reach Set Performance Criteria </w:t>
+        <w:t xml:space="preserve">6.4.6 ACAS-X like Reach set </w:t>
+      </w:r>
+      <w:r>
+        <w:tab/>
       </w:r>
       <w:r>
         <w:tab/>
@@ -622,22 +724,30 @@
       </w:r>
       <w:r>
         <w:tab/>
-        <w:t xml:space="preserve">6.4.2 </w:t>
-      </w:r>
-      <w:r>
-        <w:t>Distinctive</w:t>
-      </w:r>
-      <w:r>
-        <w:t xml:space="preserve"> properties of the trajectories</w:t>
-      </w:r>
-    </w:p>
-    <w:p>
-      <w:pPr>
-        <w:pStyle w:val="NoSpacing"/>
-        <w:jc w:val="both"/>
-      </w:pPr>
-      <w:r>
-        <w:t xml:space="preserve">6.4.2 Constrained Trajectory Expansion </w:t>
+        <w:t>6.4.6 ACAS-X like Reach set aproximation</w:t>
+      </w:r>
+      <w:commentRangeEnd w:id="11"/>
+      <w:r>
+        <w:rPr>
+          <w:rStyle w:val="CommentReference"/>
+        </w:rPr>
+        <w:commentReference w:id="11"/>
+      </w:r>
+    </w:p>
+    <w:p>
+      <w:pPr>
+        <w:pStyle w:val="NoSpacing"/>
+        <w:jc w:val="both"/>
+      </w:pPr>
+    </w:p>
+    <w:p>
+      <w:pPr>
+        <w:pStyle w:val="NoSpacing"/>
+        <w:jc w:val="both"/>
+      </w:pPr>
+      <w:commentRangeStart w:id="15"/>
+      <w:r>
+        <w:t xml:space="preserve">6.5 Static Obstacles and Constraints </w:t>
       </w:r>
       <w:r>
         <w:tab/>
@@ -648,19 +758,21 @@
       </w:r>
       <w:r>
         <w:tab/>
-        <w:t>6.4.3 Heuristic trajectory Tree building</w:t>
-      </w:r>
-    </w:p>
-    <w:p>
-      <w:pPr>
-        <w:pStyle w:val="NoSpacing"/>
-        <w:jc w:val="both"/>
-      </w:pPr>
-      <w:r>
-        <w:t xml:space="preserve">6.4.3 Chaotic Reach set </w:t>
-      </w:r>
-      <w:r>
-        <w:tab/>
+      </w:r>
+      <w:r>
+        <w:t>Situation representation in the avoidance grid</w:t>
+      </w:r>
+      <w:r>
+        <w:tab/>
+      </w:r>
+    </w:p>
+    <w:p>
+      <w:pPr>
+        <w:pStyle w:val="NoSpacing"/>
+        <w:jc w:val="both"/>
+      </w:pPr>
+      <w:r>
+        <w:t>6.5.1 Detected Obstacles</w:t>
       </w:r>
       <w:r>
         <w:tab/>
@@ -674,25 +786,22 @@
       </w:r>
       <w:r>
         <w:tab/>
-        <w:t xml:space="preserve">6.4.4 </w:t>
-      </w:r>
-      <w:r>
-        <w:t>Coverage-maximizing</w:t>
-      </w:r>
-      <w:r>
-        <w:t xml:space="preserve"> Reach set Approximation</w:t>
-      </w:r>
-      <w:r>
-        <w:tab/>
-      </w:r>
-    </w:p>
-    <w:p>
-      <w:pPr>
-        <w:pStyle w:val="NoSpacing"/>
-        <w:jc w:val="both"/>
-      </w:pPr>
-      <w:r>
-        <w:t xml:space="preserve">6.4.4 Harmonic Reach set </w:t>
+        <w:t>Obstacles</w:t>
+      </w:r>
+      <w:r>
+        <w:tab/>
+      </w:r>
+    </w:p>
+    <w:p>
+      <w:pPr>
+        <w:pStyle w:val="NoSpacing"/>
+        <w:jc w:val="both"/>
+      </w:pPr>
+      <w:r>
+        <w:t xml:space="preserve">6.5.2 Map Obstacles </w:t>
+      </w:r>
+      <w:r>
+        <w:tab/>
       </w:r>
       <w:r>
         <w:tab/>
@@ -706,22 +815,21 @@
       </w:r>
       <w:r>
         <w:tab/>
-        <w:t xml:space="preserve">6.4.5 </w:t>
-      </w:r>
-      <w:r>
-        <w:t>Turn minimizing</w:t>
-      </w:r>
-      <w:r>
-        <w:t xml:space="preserve"> Reach set Approximation</w:t>
-      </w:r>
-    </w:p>
-    <w:p>
-      <w:pPr>
-        <w:pStyle w:val="NoSpacing"/>
-        <w:jc w:val="both"/>
-      </w:pPr>
-      <w:r>
-        <w:t xml:space="preserve">6.4.5 Combined Reach Set </w:t>
+      </w:r>
+      <w:r>
+        <w:t>Intruders</w:t>
+      </w:r>
+    </w:p>
+    <w:p>
+      <w:pPr>
+        <w:pStyle w:val="NoSpacing"/>
+        <w:jc w:val="both"/>
+      </w:pPr>
+      <w:r>
+        <w:t>6.5.3 Static Constraints</w:t>
+      </w:r>
+      <w:r>
+        <w:tab/>
       </w:r>
       <w:r>
         <w:tab/>
@@ -735,35 +843,16 @@
       </w:r>
       <w:r>
         <w:tab/>
-      </w:r>
-      <w:commentRangeStart w:id="14"/>
-      <w:r>
-        <w:t>6.4.</w:t>
-      </w:r>
-      <w:r>
-        <w:t>7</w:t>
-      </w:r>
-      <w:r>
-        <w:t xml:space="preserve"> Tree merge operation</w:t>
-      </w:r>
-      <w:commentRangeEnd w:id="14"/>
-      <w:r>
-        <w:rPr>
-          <w:rStyle w:val="CommentReference"/>
-        </w:rPr>
-        <w:commentReference w:id="14"/>
-      </w:r>
-    </w:p>
-    <w:p>
-      <w:pPr>
-        <w:pStyle w:val="NoSpacing"/>
-        <w:jc w:val="both"/>
-      </w:pPr>
-      <w:r>
-        <w:t xml:space="preserve">6.4.6 ACAS-X like Reach set </w:t>
-      </w:r>
-      <w:r>
-        <w:tab/>
+        <w:t>Constraints</w:t>
+      </w:r>
+    </w:p>
+    <w:p>
+      <w:pPr>
+        <w:pStyle w:val="NoSpacing"/>
+        <w:jc w:val="both"/>
+      </w:pPr>
+      <w:r>
+        <w:t xml:space="preserve">6.6 Intruders and Moving Constraints </w:t>
       </w:r>
       <w:r>
         <w:tab/>
@@ -772,37 +861,14 @@
         <w:tab/>
         <w:t>-&gt;</w:t>
       </w:r>
-      <w:r>
-        <w:tab/>
-        <w:t xml:space="preserve">6.4.6 ACAS-X like Reach set </w:t>
-      </w:r>
-      <w:proofErr w:type="spellStart"/>
-      <w:r>
-        <w:t>aproximation</w:t>
-      </w:r>
-      <w:commentRangeEnd w:id="11"/>
-      <w:proofErr w:type="spellEnd"/>
-      <w:r>
-        <w:rPr>
-          <w:rStyle w:val="CommentReference"/>
-        </w:rPr>
-        <w:commentReference w:id="11"/>
-      </w:r>
-    </w:p>
-    <w:p>
-      <w:pPr>
-        <w:pStyle w:val="NoSpacing"/>
-        <w:jc w:val="both"/>
-      </w:pPr>
-    </w:p>
-    <w:p>
-      <w:pPr>
-        <w:pStyle w:val="NoSpacing"/>
-        <w:jc w:val="both"/>
-      </w:pPr>
-      <w:commentRangeStart w:id="15"/>
-      <w:r>
-        <w:t xml:space="preserve">6.5 Static Obstacles and Constraints </w:t>
+    </w:p>
+    <w:p>
+      <w:pPr>
+        <w:pStyle w:val="NoSpacing"/>
+        <w:jc w:val="both"/>
+      </w:pPr>
+      <w:r>
+        <w:t xml:space="preserve">6.6.1 Intruder Behaviour Prediction </w:t>
       </w:r>
       <w:r>
         <w:tab/>
@@ -811,23 +877,40 @@
         <w:tab/>
         <w:t>-&gt;</w:t>
       </w:r>
-      <w:r>
-        <w:tab/>
-      </w:r>
-      <w:r>
-        <w:t>Situation representation in the avoidance grid</w:t>
-      </w:r>
-      <w:r>
-        <w:tab/>
-      </w:r>
-    </w:p>
-    <w:p>
-      <w:pPr>
-        <w:pStyle w:val="NoSpacing"/>
-        <w:jc w:val="both"/>
-      </w:pPr>
-      <w:r>
-        <w:t>6.5.1 Detected Obstacles</w:t>
+      <w:commentRangeEnd w:id="15"/>
+      <w:r>
+        <w:rPr>
+          <w:rStyle w:val="CommentReference"/>
+        </w:rPr>
+        <w:commentReference w:id="15"/>
+      </w:r>
+    </w:p>
+    <w:p>
+      <w:pPr>
+        <w:pStyle w:val="NoSpacing"/>
+        <w:jc w:val="both"/>
+      </w:pPr>
+      <w:r>
+        <w:t xml:space="preserve">6.6.5 Moving Constraints </w:t>
+      </w:r>
+    </w:p>
+    <w:p>
+      <w:pPr>
+        <w:pStyle w:val="NoSpacing"/>
+        <w:jc w:val="both"/>
+      </w:pPr>
+    </w:p>
+    <w:p>
+      <w:pPr>
+        <w:pStyle w:val="NoSpacing"/>
+        <w:jc w:val="both"/>
+      </w:pPr>
+      <w:commentRangeStart w:id="16"/>
+      <w:r>
+        <w:t xml:space="preserve">6.7 Avoidance Concept </w:t>
+      </w:r>
+      <w:r>
+        <w:tab/>
       </w:r>
       <w:r>
         <w:tab/>
@@ -841,19 +924,15 @@
       </w:r>
       <w:r>
         <w:tab/>
-        <w:t>Obstacles</w:t>
-      </w:r>
-      <w:r>
-        <w:tab/>
-      </w:r>
-    </w:p>
-    <w:p>
-      <w:pPr>
-        <w:pStyle w:val="NoSpacing"/>
-        <w:jc w:val="both"/>
-      </w:pPr>
-      <w:r>
-        <w:t xml:space="preserve">6.5.2 Map Obstacles </w:t>
+      </w:r>
+    </w:p>
+    <w:p>
+      <w:pPr>
+        <w:pStyle w:val="NoSpacing"/>
+        <w:jc w:val="both"/>
+      </w:pPr>
+      <w:r>
+        <w:t xml:space="preserve">6.7.1 Data fusion </w:t>
       </w:r>
       <w:r>
         <w:tab/>
@@ -871,20 +950,25 @@
       <w:r>
         <w:tab/>
       </w:r>
-      <w:r>
-        <w:t>Intruders</w:t>
-      </w:r>
-    </w:p>
-    <w:p>
-      <w:pPr>
-        <w:pStyle w:val="NoSpacing"/>
-        <w:jc w:val="both"/>
-      </w:pPr>
-      <w:r>
-        <w:t>6.5.3 Static Constraints</w:t>
-      </w:r>
-      <w:r>
-        <w:tab/>
+      <w:commentRangeStart w:id="17"/>
+      <w:r>
+        <w:t>Move the data fusion to the previous section</w:t>
+      </w:r>
+      <w:commentRangeEnd w:id="17"/>
+      <w:r>
+        <w:rPr>
+          <w:rStyle w:val="CommentReference"/>
+        </w:rPr>
+        <w:commentReference w:id="17"/>
+      </w:r>
+    </w:p>
+    <w:p>
+      <w:pPr>
+        <w:pStyle w:val="NoSpacing"/>
+        <w:jc w:val="both"/>
+      </w:pPr>
+      <w:r>
+        <w:t xml:space="preserve">6.7.2 Avoidance Grid Run </w:t>
       </w:r>
       <w:r>
         <w:tab/>
@@ -898,16 +982,19 @@
       </w:r>
       <w:r>
         <w:tab/>
-        <w:t>Constraints</w:t>
-      </w:r>
-    </w:p>
-    <w:p>
-      <w:pPr>
-        <w:pStyle w:val="NoSpacing"/>
-        <w:jc w:val="both"/>
-      </w:pPr>
-      <w:r>
-        <w:t xml:space="preserve">6.6 Intruders and Moving Constraints </w:t>
+        <w:t>-&gt; ASIS</w:t>
+      </w:r>
+    </w:p>
+    <w:p>
+      <w:pPr>
+        <w:pStyle w:val="NoSpacing"/>
+        <w:jc w:val="both"/>
+      </w:pPr>
+      <w:r>
+        <w:t xml:space="preserve">6.7.3 Mission Control Run </w:t>
+      </w:r>
+      <w:r>
+        <w:tab/>
       </w:r>
       <w:r>
         <w:tab/>
@@ -916,64 +1003,18 @@
         <w:tab/>
         <w:t>-&gt;</w:t>
       </w:r>
-    </w:p>
-    <w:p>
-      <w:pPr>
-        <w:pStyle w:val="NoSpacing"/>
-        <w:jc w:val="both"/>
-      </w:pPr>
-      <w:r>
-        <w:t xml:space="preserve">6.6.1 Intruder </w:t>
-      </w:r>
-      <w:proofErr w:type="spellStart"/>
-      <w:r>
-        <w:t>Behaviour</w:t>
-      </w:r>
-      <w:proofErr w:type="spellEnd"/>
-      <w:r>
-        <w:t xml:space="preserve"> Prediction </w:t>
-      </w:r>
-      <w:r>
-        <w:tab/>
-      </w:r>
       <w:r>
         <w:tab/>
         <w:t>-&gt;</w:t>
       </w:r>
-      <w:commentRangeEnd w:id="15"/>
-      <w:r>
-        <w:rPr>
-          <w:rStyle w:val="CommentReference"/>
-        </w:rPr>
-        <w:commentReference w:id="15"/>
-      </w:r>
-    </w:p>
-    <w:p>
-      <w:pPr>
-        <w:pStyle w:val="NoSpacing"/>
-        <w:jc w:val="both"/>
-      </w:pPr>
-      <w:r>
-        <w:t xml:space="preserve">6.6.5 Moving Constraints </w:t>
-      </w:r>
-    </w:p>
-    <w:p>
-      <w:pPr>
-        <w:pStyle w:val="NoSpacing"/>
-        <w:jc w:val="both"/>
-      </w:pPr>
-    </w:p>
-    <w:p>
-      <w:pPr>
-        <w:pStyle w:val="NoSpacing"/>
-        <w:jc w:val="both"/>
-      </w:pPr>
-      <w:commentRangeStart w:id="16"/>
-      <w:r>
-        <w:t xml:space="preserve">6.7 Avoidance Concept </w:t>
-      </w:r>
-      <w:r>
-        <w:tab/>
+    </w:p>
+    <w:p>
+      <w:pPr>
+        <w:pStyle w:val="NoSpacing"/>
+        <w:jc w:val="both"/>
+      </w:pPr>
+      <w:r>
+        <w:t xml:space="preserve">6.7.4 Computation Complexity </w:t>
       </w:r>
       <w:r>
         <w:tab/>
@@ -987,51 +1028,112 @@
       </w:r>
       <w:r>
         <w:tab/>
-      </w:r>
-    </w:p>
-    <w:p>
-      <w:pPr>
-        <w:pStyle w:val="NoSpacing"/>
-        <w:jc w:val="both"/>
-      </w:pPr>
-      <w:r>
-        <w:t xml:space="preserve">6.7.1 Data fusion </w:t>
-      </w:r>
-      <w:r>
-        <w:tab/>
-      </w:r>
-      <w:r>
-        <w:tab/>
-      </w:r>
-      <w:r>
-        <w:tab/>
-      </w:r>
-      <w:r>
-        <w:tab/>
         <w:t>-&gt;</w:t>
       </w:r>
-      <w:r>
-        <w:tab/>
-      </w:r>
-      <w:commentRangeStart w:id="17"/>
-      <w:r>
-        <w:t>Move the data fusion to the previous section</w:t>
-      </w:r>
-      <w:commentRangeEnd w:id="17"/>
-      <w:r>
-        <w:rPr>
-          <w:rStyle w:val="CommentReference"/>
-        </w:rPr>
-        <w:commentReference w:id="17"/>
-      </w:r>
-    </w:p>
-    <w:p>
-      <w:pPr>
-        <w:pStyle w:val="NoSpacing"/>
-        <w:jc w:val="both"/>
-      </w:pPr>
-      <w:r>
-        <w:t xml:space="preserve">6.7.2 Avoidance Grid Run </w:t>
+      <w:commentRangeEnd w:id="16"/>
+      <w:r>
+        <w:rPr>
+          <w:rStyle w:val="CommentReference"/>
+        </w:rPr>
+        <w:commentReference w:id="16"/>
+      </w:r>
+    </w:p>
+    <w:p>
+      <w:pPr>
+        <w:pStyle w:val="NoSpacing"/>
+        <w:jc w:val="both"/>
+      </w:pPr>
+    </w:p>
+    <w:p>
+      <w:pPr>
+        <w:pStyle w:val="NoSpacing"/>
+        <w:jc w:val="both"/>
+      </w:pPr>
+    </w:p>
+    <w:p>
+      <w:pPr>
+        <w:pStyle w:val="NoSpacing"/>
+        <w:jc w:val="both"/>
+      </w:pPr>
+      <w:commentRangeStart w:id="18"/>
+      <w:r>
+        <w:t xml:space="preserve">6.8 UAS Tra_c Management </w:t>
+      </w:r>
+      <w:r>
+        <w:tab/>
+      </w:r>
+      <w:r>
+        <w:tab/>
+      </w:r>
+      <w:r>
+        <w:tab/>
+        <w:t xml:space="preserve">-&gt; </w:t>
+      </w:r>
+      <w:r>
+        <w:tab/>
+        <w:t>6.8UTM Prototype implementation</w:t>
+      </w:r>
+    </w:p>
+    <w:p>
+      <w:pPr>
+        <w:pStyle w:val="NoSpacing"/>
+        <w:jc w:val="both"/>
+      </w:pPr>
+      <w:r>
+        <w:t xml:space="preserve">6.8.1 Architecture </w:t>
+      </w:r>
+      <w:r>
+        <w:tab/>
+      </w:r>
+      <w:r>
+        <w:tab/>
+      </w:r>
+      <w:r>
+        <w:tab/>
+      </w:r>
+      <w:r>
+        <w:tab/>
+        <w:t xml:space="preserve">-&gt; </w:t>
+      </w:r>
+      <w:r>
+        <w:tab/>
+        <w:t>UTM Architecture</w:t>
+      </w:r>
+    </w:p>
+    <w:p>
+      <w:pPr>
+        <w:pStyle w:val="NoSpacing"/>
+        <w:jc w:val="both"/>
+      </w:pPr>
+      <w:r>
+        <w:t xml:space="preserve">6.8.4 Handling Head-on Approach </w:t>
+      </w:r>
+    </w:p>
+    <w:p>
+      <w:pPr>
+        <w:pStyle w:val="NoSpacing"/>
+        <w:jc w:val="both"/>
+      </w:pPr>
+      <w:r>
+        <w:t xml:space="preserve">6.8.5 Handling Converging Maneuver </w:t>
+      </w:r>
+    </w:p>
+    <w:p>
+      <w:pPr>
+        <w:pStyle w:val="NoSpacing"/>
+        <w:jc w:val="both"/>
+      </w:pPr>
+      <w:r>
+        <w:t xml:space="preserve">6.8.6 Handling Overtake Maneuver </w:t>
+      </w:r>
+    </w:p>
+    <w:p>
+      <w:pPr>
+        <w:pStyle w:val="NoSpacing"/>
+        <w:jc w:val="both"/>
+      </w:pPr>
+      <w:r>
+        <w:t xml:space="preserve">6.8.7 Position Noti_cation </w:t>
       </w:r>
       <w:r>
         <w:tab/>
@@ -1045,16 +1147,19 @@
       </w:r>
       <w:r>
         <w:tab/>
-        <w:t>-&gt; ASIS</w:t>
-      </w:r>
-    </w:p>
-    <w:p>
-      <w:pPr>
-        <w:pStyle w:val="NoSpacing"/>
-        <w:jc w:val="both"/>
-      </w:pPr>
-      <w:r>
-        <w:t xml:space="preserve">6.7.3 Mission Control Run </w:t>
+        <w:t>+Implementation</w:t>
+      </w:r>
+    </w:p>
+    <w:p>
+      <w:pPr>
+        <w:pStyle w:val="NoSpacing"/>
+        <w:jc w:val="both"/>
+      </w:pPr>
+      <w:r>
+        <w:t xml:space="preserve">6.8.8 Collision Case </w:t>
+      </w:r>
+      <w:r>
+        <w:tab/>
       </w:r>
       <w:r>
         <w:tab/>
@@ -1068,16 +1173,85 @@
       </w:r>
       <w:r>
         <w:tab/>
+        <w:t>+Implementation</w:t>
+      </w:r>
+      <w:commentRangeEnd w:id="18"/>
+      <w:r>
+        <w:rPr>
+          <w:rStyle w:val="CommentReference"/>
+        </w:rPr>
+        <w:commentReference w:id="18"/>
+      </w:r>
+    </w:p>
+    <w:p>
+      <w:pPr>
+        <w:pStyle w:val="NoSpacing"/>
+        <w:jc w:val="both"/>
+      </w:pPr>
+    </w:p>
+    <w:p>
+      <w:pPr>
+        <w:pStyle w:val="NoSpacing"/>
+        <w:jc w:val="both"/>
+      </w:pPr>
+      <w:commentRangeStart w:id="19"/>
+      <w:r>
+        <w:t xml:space="preserve">6.9 Rule Engine </w:t>
+      </w:r>
+      <w:r>
+        <w:tab/>
+      </w:r>
+      <w:r>
+        <w:tab/>
+      </w:r>
+      <w:r>
+        <w:tab/>
+      </w:r>
+      <w:r>
+        <w:tab/>
+      </w:r>
+      <w:r>
+        <w:tab/>
         <w:t>-&gt;</w:t>
       </w:r>
-    </w:p>
-    <w:p>
-      <w:pPr>
-        <w:pStyle w:val="NoSpacing"/>
-        <w:jc w:val="both"/>
-      </w:pPr>
-      <w:r>
-        <w:t xml:space="preserve">6.7.4 Computation Complexity </w:t>
+      <w:r>
+        <w:tab/>
+        <w:t>UTM Directives implementation on UAS</w:t>
+      </w:r>
+    </w:p>
+    <w:p>
+      <w:pPr>
+        <w:pStyle w:val="NoSpacing"/>
+        <w:jc w:val="both"/>
+      </w:pPr>
+      <w:r>
+        <w:t xml:space="preserve">6.9.1 Architecture </w:t>
+      </w:r>
+      <w:r>
+        <w:tab/>
+      </w:r>
+      <w:r>
+        <w:tab/>
+      </w:r>
+      <w:r>
+        <w:tab/>
+      </w:r>
+      <w:r>
+        <w:tab/>
+        <w:t xml:space="preserve">-&gt; </w:t>
+      </w:r>
+      <w:r>
+        <w:tab/>
+        <w:t>Rule engine architecture</w:t>
+      </w:r>
+    </w:p>
+    <w:p>
+      <w:pPr>
+        <w:pStyle w:val="NoSpacing"/>
+        <w:jc w:val="both"/>
+      </w:pPr>
+      <w:r>
+        <w:t xml:space="preserve">6.9.2 Rule Implementation </w:t>
       </w:r>
       <w:r>
         <w:tab/>
@@ -1091,259 +1265,6 @@
       </w:r>
       <w:r>
         <w:tab/>
-        <w:t>-&gt;</w:t>
-      </w:r>
-      <w:commentRangeEnd w:id="16"/>
-      <w:r>
-        <w:rPr>
-          <w:rStyle w:val="CommentReference"/>
-        </w:rPr>
-        <w:commentReference w:id="16"/>
-      </w:r>
-    </w:p>
-    <w:p>
-      <w:pPr>
-        <w:pStyle w:val="NoSpacing"/>
-        <w:jc w:val="both"/>
-      </w:pPr>
-    </w:p>
-    <w:p>
-      <w:pPr>
-        <w:pStyle w:val="NoSpacing"/>
-        <w:jc w:val="both"/>
-      </w:pPr>
-    </w:p>
-    <w:p>
-      <w:pPr>
-        <w:pStyle w:val="NoSpacing"/>
-        <w:jc w:val="both"/>
-      </w:pPr>
-      <w:commentRangeStart w:id="18"/>
-      <w:r>
-        <w:t xml:space="preserve">6.8 UAS </w:t>
-      </w:r>
-      <w:proofErr w:type="spellStart"/>
-      <w:r>
-        <w:t>Tra_c</w:t>
-      </w:r>
-      <w:proofErr w:type="spellEnd"/>
-      <w:r>
-        <w:t xml:space="preserve"> Management </w:t>
-      </w:r>
-      <w:r>
-        <w:tab/>
-      </w:r>
-      <w:r>
-        <w:tab/>
-      </w:r>
-      <w:r>
-        <w:tab/>
-        <w:t xml:space="preserve">-&gt; </w:t>
-      </w:r>
-      <w:r>
-        <w:tab/>
-        <w:t>6.8UTM Prototype implementation</w:t>
-      </w:r>
-    </w:p>
-    <w:p>
-      <w:pPr>
-        <w:pStyle w:val="NoSpacing"/>
-        <w:jc w:val="both"/>
-      </w:pPr>
-      <w:r>
-        <w:t xml:space="preserve">6.8.1 Architecture </w:t>
-      </w:r>
-      <w:r>
-        <w:tab/>
-      </w:r>
-      <w:r>
-        <w:tab/>
-      </w:r>
-      <w:r>
-        <w:tab/>
-      </w:r>
-      <w:r>
-        <w:tab/>
-        <w:t xml:space="preserve">-&gt; </w:t>
-      </w:r>
-      <w:r>
-        <w:tab/>
-        <w:t>UTM Architecture</w:t>
-      </w:r>
-    </w:p>
-    <w:p>
-      <w:pPr>
-        <w:pStyle w:val="NoSpacing"/>
-        <w:jc w:val="both"/>
-      </w:pPr>
-      <w:r>
-        <w:t xml:space="preserve">6.8.4 Handling Head-on Approach </w:t>
-      </w:r>
-    </w:p>
-    <w:p>
-      <w:pPr>
-        <w:pStyle w:val="NoSpacing"/>
-        <w:jc w:val="both"/>
-      </w:pPr>
-      <w:r>
-        <w:t xml:space="preserve">6.8.5 Handling Converging Maneuver </w:t>
-      </w:r>
-    </w:p>
-    <w:p>
-      <w:pPr>
-        <w:pStyle w:val="NoSpacing"/>
-        <w:jc w:val="both"/>
-      </w:pPr>
-      <w:r>
-        <w:t xml:space="preserve">6.8.6 Handling Overtake Maneuver </w:t>
-      </w:r>
-    </w:p>
-    <w:p>
-      <w:pPr>
-        <w:pStyle w:val="NoSpacing"/>
-        <w:jc w:val="both"/>
-      </w:pPr>
-      <w:r>
-        <w:t xml:space="preserve">6.8.7 Position </w:t>
-      </w:r>
-      <w:proofErr w:type="spellStart"/>
-      <w:r>
-        <w:t>Noti_cation</w:t>
-      </w:r>
-      <w:proofErr w:type="spellEnd"/>
-      <w:r>
-        <w:t xml:space="preserve"> </w:t>
-      </w:r>
-      <w:r>
-        <w:tab/>
-      </w:r>
-      <w:r>
-        <w:tab/>
-      </w:r>
-      <w:r>
-        <w:tab/>
-        <w:t>-&gt;</w:t>
-      </w:r>
-      <w:r>
-        <w:tab/>
-        <w:t>+Implementation</w:t>
-      </w:r>
-    </w:p>
-    <w:p>
-      <w:pPr>
-        <w:pStyle w:val="NoSpacing"/>
-        <w:jc w:val="both"/>
-      </w:pPr>
-      <w:r>
-        <w:t xml:space="preserve">6.8.8 Collision Case </w:t>
-      </w:r>
-      <w:r>
-        <w:tab/>
-      </w:r>
-      <w:r>
-        <w:tab/>
-      </w:r>
-      <w:r>
-        <w:tab/>
-      </w:r>
-      <w:r>
-        <w:tab/>
-        <w:t>-&gt;</w:t>
-      </w:r>
-      <w:r>
-        <w:tab/>
-        <w:t>+Implementation</w:t>
-      </w:r>
-      <w:commentRangeEnd w:id="18"/>
-      <w:r>
-        <w:rPr>
-          <w:rStyle w:val="CommentReference"/>
-        </w:rPr>
-        <w:commentReference w:id="18"/>
-      </w:r>
-    </w:p>
-    <w:p>
-      <w:pPr>
-        <w:pStyle w:val="NoSpacing"/>
-        <w:jc w:val="both"/>
-      </w:pPr>
-    </w:p>
-    <w:p>
-      <w:pPr>
-        <w:pStyle w:val="NoSpacing"/>
-        <w:jc w:val="both"/>
-      </w:pPr>
-      <w:commentRangeStart w:id="19"/>
-      <w:r>
-        <w:t xml:space="preserve">6.9 Rule Engine </w:t>
-      </w:r>
-      <w:r>
-        <w:tab/>
-      </w:r>
-      <w:r>
-        <w:tab/>
-      </w:r>
-      <w:r>
-        <w:tab/>
-      </w:r>
-      <w:r>
-        <w:tab/>
-      </w:r>
-      <w:r>
-        <w:tab/>
-        <w:t>-&gt;</w:t>
-      </w:r>
-      <w:r>
-        <w:tab/>
-        <w:t>UTM Directives implementation on UAS</w:t>
-      </w:r>
-    </w:p>
-    <w:p>
-      <w:pPr>
-        <w:pStyle w:val="NoSpacing"/>
-        <w:jc w:val="both"/>
-      </w:pPr>
-      <w:r>
-        <w:t xml:space="preserve">6.9.1 Architecture </w:t>
-      </w:r>
-      <w:r>
-        <w:tab/>
-      </w:r>
-      <w:r>
-        <w:tab/>
-      </w:r>
-      <w:r>
-        <w:tab/>
-      </w:r>
-      <w:r>
-        <w:tab/>
-        <w:t xml:space="preserve">-&gt; </w:t>
-      </w:r>
-      <w:r>
-        <w:tab/>
-        <w:t>Rule engine architecture</w:t>
-      </w:r>
-    </w:p>
-    <w:p>
-      <w:pPr>
-        <w:pStyle w:val="NoSpacing"/>
-        <w:jc w:val="both"/>
-      </w:pPr>
-      <w:r>
-        <w:t xml:space="preserve">6.9.2 Rule Implementation </w:t>
-      </w:r>
-      <w:r>
-        <w:tab/>
-      </w:r>
-      <w:r>
-        <w:tab/>
-      </w:r>
-      <w:r>
-        <w:tab/>
-        <w:t>-&gt;</w:t>
-      </w:r>
-      <w:r>
-        <w:tab/>
         <w:t>Rule engine setup</w:t>
       </w:r>
       <w:commentRangeEnd w:id="19"/>
@@ -1423,15 +1344,7 @@
         <w:t xml:space="preserve">A3 </w:t>
       </w:r>
       <w:r>
-        <w:t xml:space="preserve">6.8.2 Cooperative </w:t>
-      </w:r>
-      <w:proofErr w:type="spellStart"/>
-      <w:r>
-        <w:t>Conict</w:t>
-      </w:r>
-      <w:proofErr w:type="spellEnd"/>
-      <w:r>
-        <w:t xml:space="preserve"> Resolution . . . . . . . . . . . . . . . . . . 190</w:t>
+        <w:t>6.8.2 Cooperative Conict Resolution . . . . . . . . . . . . . . . . . . 190</w:t>
       </w:r>
     </w:p>
     <w:p>
@@ -1443,15 +1356,7 @@
         <w:t xml:space="preserve">A3 </w:t>
       </w:r>
       <w:r>
-        <w:t xml:space="preserve">6.8.3 Non-Cooperative </w:t>
-      </w:r>
-      <w:proofErr w:type="spellStart"/>
-      <w:r>
-        <w:t>Conict</w:t>
-      </w:r>
-      <w:proofErr w:type="spellEnd"/>
-      <w:r>
-        <w:t xml:space="preserve"> Resolution . . . . . . . . . . . . . . . . 192</w:t>
+        <w:t>6.8.3 Non-Cooperative Conict Resolution . . . . . . . . . . . . . . . . 192</w:t>
       </w:r>
     </w:p>
     <w:p>
@@ -1768,13 +1673,8 @@
         <w:annotationRef/>
       </w:r>
       <w:r>
-        <w:t xml:space="preserve">Appendix Additional UTM and Rule engine </w:t>
-      </w:r>
-      <w:proofErr w:type="spellStart"/>
-      <w:r>
-        <w:t>funcitonality</w:t>
-      </w:r>
-      <w:proofErr w:type="spellEnd"/>
+        <w:t>Appendix Additional UTM and Rule engine funcitonality</w:t>
+      </w:r>
     </w:p>
   </w:comment>
   <w:comment w:id="8" w:author="Gomola, Alojz (Alojz Gomola)" w:date="2019-01-23T11:45:00Z" w:initials="GA(G">
@@ -1855,7 +1755,7 @@
       </w:r>
     </w:p>
   </w:comment>
-  <w:comment w:id="13" w:author="Gomola, Alojz (Alojz Gomola)" w:date="2019-01-23T14:49:00Z" w:initials="GA(G">
+  <w:comment w:id="12" w:author="Gomola, Alojz (Alojz Gomola)" w:date="2019-01-23T14:49:00Z" w:initials="GA(G">
     <w:p>
       <w:pPr>
         <w:pStyle w:val="CommentText"/>
@@ -1876,7 +1776,7 @@
       </w:r>
     </w:p>
   </w:comment>
-  <w:comment w:id="14" w:author="Gomola, Alojz (Alojz Gomola)" w:date="2019-01-23T15:03:00Z" w:initials="GA(G">
+  <w:comment w:id="13" w:author="Gomola, Alojz (Alojz Gomola)" w:date="2019-01-23T15:03:00Z" w:initials="GA(G">
     <w:p>
       <w:pPr>
         <w:pStyle w:val="CommentText"/>
@@ -1919,8 +1819,13 @@
         <w:t>Grammar check</w:t>
       </w:r>
       <w:r>
-        <w:t xml:space="preserve"> - TODO</w:t>
-      </w:r>
+        <w:t xml:space="preserve"> - </w:t>
+      </w:r>
+      <w:r>
+        <w:t>DONE</w:t>
+      </w:r>
+      <w:bookmarkStart w:id="14" w:name="_GoBack"/>
+      <w:bookmarkEnd w:id="14"/>
     </w:p>
   </w:comment>
   <w:comment w:id="15" w:author="Gomola, Alojz (Alojz Gomola)" w:date="2019-01-23T13:36:00Z" w:initials="GA(G">
@@ -2012,11 +1917,9 @@
           <w:numId w:val="1"/>
         </w:numPr>
       </w:pPr>
-      <w:proofErr w:type="spellStart"/>
       <w:r>
         <w:t>Movivation</w:t>
       </w:r>
-      <w:proofErr w:type="spellEnd"/>
     </w:p>
   </w:comment>
   <w:comment w:id="19" w:author="Gomola, Alojz (Alojz Gomola)" w:date="2019-01-23T14:44:00Z" w:initials="GA(G">
@@ -3036,7 +2939,7 @@
 </file>
 
 <file path=customXml/itemProps1.xml><?xml version="1.0" encoding="utf-8"?>
-<ds:datastoreItem xmlns:ds="http://schemas.openxmlformats.org/officeDocument/2006/customXml" ds:itemID="{593C8857-ADD6-4C14-9FBB-79861B7BCDD9}">
+<ds:datastoreItem xmlns:ds="http://schemas.openxmlformats.org/officeDocument/2006/customXml" ds:itemID="{BB333FD8-100D-42D0-A050-725A9CE3AE22}">
   <ds:schemaRefs>
     <ds:schemaRef ds:uri="http://schemas.openxmlformats.org/officeDocument/2006/bibliography"/>
   </ds:schemaRefs>

</xml_diff>